<commit_message>
Team: update the final results and add the final presentation
</commit_message>
<xml_diff>
--- a/report/report.docx
+++ b/report/report.docx
@@ -47,6 +47,7 @@
             <w:rPr>
               <w:rFonts w:ascii="Times" w:hAnsi="Times" w:cstheme="minorBidi"/>
               <w:caps w:val="0"/>
+              <w:noProof/>
               <w:color w:val="auto"/>
               <w:spacing w:val="0"/>
               <w:kern w:val="0"/>
@@ -120,6 +121,7 @@
             <w:rPr>
               <w:rFonts w:ascii="Times" w:hAnsi="Times" w:cstheme="minorBidi"/>
               <w:caps w:val="0"/>
+              <w:noProof/>
               <w:color w:val="auto"/>
               <w:spacing w:val="0"/>
               <w:kern w:val="0"/>
@@ -459,7 +461,6 @@
         <w:pStyle w:val="Heading1"/>
       </w:pPr>
       <w:r>
-        <w:lastRenderedPageBreak/>
         <w:t>Problem Definition</w:t>
       </w:r>
     </w:p>
@@ -480,25 +481,7 @@
           <w:sz w:val="20"/>
           <w:szCs w:val="20"/>
         </w:rPr>
-        <w:t xml:space="preserve">Canada has always been </w:t>
-      </w:r>
-      <w:proofErr w:type="gramStart"/>
-      <w:r>
-        <w:rPr>
-          <w:rFonts w:ascii="Times" w:eastAsiaTheme="minorEastAsia" w:hAnsi="Times" w:cstheme="minorBidi"/>
-          <w:sz w:val="20"/>
-          <w:szCs w:val="20"/>
-        </w:rPr>
-        <w:t>a safe haven</w:t>
-      </w:r>
-      <w:proofErr w:type="gramEnd"/>
-      <w:r>
-        <w:rPr>
-          <w:rFonts w:ascii="Times" w:eastAsiaTheme="minorEastAsia" w:hAnsi="Times" w:cstheme="minorBidi"/>
-          <w:sz w:val="20"/>
-          <w:szCs w:val="20"/>
-        </w:rPr>
-        <w:t xml:space="preserve"> for refugees during war and crisis. </w:t>
+        <w:t xml:space="preserve">Canada has always been a safe haven for refugees during war and crisis. </w:t>
       </w:r>
       <w:r>
         <w:rPr>
@@ -568,7 +551,6 @@
         </w:rPr>
         <w:t xml:space="preserve"> dataset is a comprehensive set of observations recorded over several locations, but to remove meaningful conclusions to solve our problem statement, we may need a more scalable alternative. With the help of the big data </w:t>
       </w:r>
-      <w:proofErr w:type="gramStart"/>
       <w:r>
         <w:rPr>
           <w:rFonts w:ascii="Times" w:eastAsiaTheme="minorEastAsia" w:hAnsi="Times" w:cstheme="minorBidi"/>
@@ -577,7 +559,6 @@
         </w:rPr>
         <w:t>tools</w:t>
       </w:r>
-      <w:proofErr w:type="gramEnd"/>
       <w:r>
         <w:rPr>
           <w:rFonts w:ascii="Times" w:eastAsiaTheme="minorEastAsia" w:hAnsi="Times" w:cstheme="minorBidi"/>
@@ -743,18 +724,13 @@
       </w:r>
       <w:proofErr w:type="spellEnd"/>
       <w:r>
-        <w:t xml:space="preserve"> data, including - the information on different station IDs, station names, observation types, the duration for which the record was monitored, and the value of these observations - are </w:t>
-      </w:r>
-      <w:proofErr w:type="gramStart"/>
-      <w:r>
-        <w:t>in .</w:t>
+        <w:t xml:space="preserve"> data, including - the information on different station IDs, station names, observation types, the duration for which the record was monitored, and the value of these observations - are in .</w:t>
       </w:r>
       <w:proofErr w:type="spellStart"/>
       <w:r>
         <w:t>dly</w:t>
       </w:r>
       <w:proofErr w:type="spellEnd"/>
-      <w:proofErr w:type="gramEnd"/>
       <w:r>
         <w:t xml:space="preserve"> and .txt files.</w:t>
       </w:r>
@@ -855,6 +831,7 @@
         <w:pStyle w:val="Heading2"/>
       </w:pPr>
       <w:r>
+        <w:lastRenderedPageBreak/>
         <w:t>Amazon Simple Storage Service (S3)</w:t>
       </w:r>
     </w:p>
@@ -876,6 +853,22 @@
       </w:r>
       <w:r>
         <w:t>ata, the scripts required by the Spark Application on the EMR Cluster, the processed data after ETL, as well as to hold the outputs of the queries performed subsequently in Athena. We also use S3 as a data lake to use in conjunction with AWS Glue Crawler and Catalog to obtain the final tables used for the analysis and visualization phase of the project.</w:t>
+      </w:r>
+    </w:p>
+    <w:p>
+      <w:pPr>
+        <w:pStyle w:val="Heading2"/>
+      </w:pPr>
+      <w:r>
+        <w:t>AWS Glue</w:t>
+      </w:r>
+    </w:p>
+    <w:p>
+      <w:pPr>
+        <w:jc w:val="both"/>
+      </w:pPr>
+      <w:r>
+        <w:t>Athena can only use the data stored in Amazon S3 after using the AWS Glue Data Catalog. AWS Glues provides a file crawler that we use to add metadata, like table and column names, to the data stored in S3. The mapping of our S3 filesystem to databases, tables, and views appears then in Athena's query editor.</w:t>
       </w:r>
     </w:p>
     <w:p>
@@ -960,28 +953,6 @@
           <w:rStyle w:val="CommentReference"/>
         </w:rPr>
         <w:commentReference w:id="2"/>
-      </w:r>
-    </w:p>
-    <w:p>
-      <w:pPr>
-        <w:pStyle w:val="Heading2"/>
-      </w:pPr>
-      <w:r>
-        <w:t>AWS Glue</w:t>
-      </w:r>
-    </w:p>
-    <w:p>
-      <w:pPr>
-        <w:jc w:val="both"/>
-      </w:pPr>
-      <w:r>
-        <w:t xml:space="preserve">Athena can only use the data stored in Amazon S3 after using the AWS Glue Data Catalog. AWS Glues provides a file crawler that we use to add metadata, like table and column names, to the data stored in S3. The mapping of our S3 filesystem to databases, tables, and views appears </w:t>
-      </w:r>
-      <w:r>
-        <w:t xml:space="preserve">then </w:t>
-      </w:r>
-      <w:r>
-        <w:t>in Athena's query editor.</w:t>
       </w:r>
     </w:p>
     <w:p>
@@ -1360,6 +1331,13 @@
           <w:color w:val="24292F"/>
           <w:shd w:val="clear" w:color="auto" w:fill="FFFFFF"/>
         </w:rPr>
+        <w:t>. Our tests and observations are</w:t>
+      </w:r>
+      <w:r>
+        <w:rPr>
+          <w:color w:val="24292F"/>
+          <w:shd w:val="clear" w:color="auto" w:fill="FFFFFF"/>
+        </w:rPr>
         <w:t xml:space="preserve"> </w:t>
       </w:r>
       <w:commentRangeStart w:id="6"/>
@@ -1377,7 +1355,14 @@
           <w:color w:val="24292F"/>
           <w:u w:val="single"/>
         </w:rPr>
-        <w:t>here</w:t>
+        <w:t>her</w:t>
+      </w:r>
+      <w:r>
+        <w:rPr>
+          <w:color w:val="24292F"/>
+          <w:u w:val="single"/>
+        </w:rPr>
+        <w:t>e</w:t>
       </w:r>
       <w:r>
         <w:rPr>
@@ -1538,7 +1523,13 @@
         </w:numPr>
       </w:pPr>
       <w:r>
-        <w:t>the number of values over time</w:t>
+        <w:t xml:space="preserve">the number of </w:t>
+      </w:r>
+      <w:r>
+        <w:t>winds related observations</w:t>
+      </w:r>
+      <w:r>
+        <w:t xml:space="preserve"> over time</w:t>
       </w:r>
     </w:p>
     <w:p>
@@ -1667,19 +1658,15 @@
       <w:r>
         <w:t xml:space="preserve">Snow-Wind </w:t>
       </w:r>
-      <w:proofErr w:type="spellStart"/>
-      <w:r>
-        <w:t>tradeoff</w:t>
-      </w:r>
-      <w:proofErr w:type="spellEnd"/>
+      <w:r>
+        <w:t>trade-off</w:t>
+      </w:r>
       <w:r>
         <w:t xml:space="preserve"> and Snow-Precipitation </w:t>
       </w:r>
-      <w:proofErr w:type="spellStart"/>
-      <w:r>
-        <w:t>tradeoff</w:t>
-      </w:r>
-      <w:proofErr w:type="spellEnd"/>
+      <w:r>
+        <w:t>trade-off</w:t>
+      </w:r>
       <w:r>
         <w:t xml:space="preserve"> for years 2015-2021</w:t>
       </w:r>
@@ -1729,49 +1716,123 @@
       </w:r>
     </w:p>
     <w:p>
-      <w:pPr>
-        <w:pStyle w:val="NormalWeb"/>
-        <w:spacing w:before="0" w:beforeAutospacing="0" w:after="0" w:afterAutospacing="0"/>
-        <w:jc w:val="both"/>
-        <w:rPr>
-          <w:color w:val="000000"/>
-        </w:rPr>
-      </w:pPr>
-      <w:proofErr w:type="gramStart"/>
-      <w:r>
-        <w:rPr>
-          <w:color w:val="000000"/>
-          <w:sz w:val="23"/>
-          <w:szCs w:val="23"/>
-        </w:rPr>
-        <w:t>All of</w:t>
-      </w:r>
-      <w:proofErr w:type="gramEnd"/>
-      <w:r>
-        <w:rPr>
-          <w:color w:val="000000"/>
-          <w:sz w:val="23"/>
-          <w:szCs w:val="23"/>
-        </w:rPr>
-        <w:t xml:space="preserve"> the results can be seen here.</w:t>
+      <w:r>
+        <w:t>An initial exploratory plot led us to discover that the data from 1900-2021 had very few values for hail and freezing rain</w:t>
+      </w:r>
+      <w:r>
+        <w:t>,</w:t>
+      </w:r>
+      <w:r>
+        <w:t xml:space="preserve"> and hence, due to this insufficiency in data, we focused our research on the variations to the primary observations and precipitation. </w:t>
+      </w:r>
+    </w:p>
+    <w:p>
+      <w:r>
+        <w:t>For this, we conducted an:</w:t>
+      </w:r>
+    </w:p>
+    <w:p>
+      <w:pPr>
+        <w:pStyle w:val="ListParagraph"/>
+        <w:numPr>
+          <w:ilvl w:val="0"/>
+          <w:numId w:val="29"/>
+        </w:numPr>
+      </w:pPr>
+      <w:r>
+        <w:t>Analysis of the number of rainy days grouped by state (1900-2021).</w:t>
+      </w:r>
+    </w:p>
+    <w:p>
+      <w:pPr>
+        <w:pStyle w:val="ListParagraph"/>
+        <w:numPr>
+          <w:ilvl w:val="0"/>
+          <w:numId w:val="29"/>
+        </w:numPr>
+      </w:pPr>
+      <w:r>
+        <w:t>Analysis of the amount of rainfall received by each state (2015-2021).</w:t>
+      </w:r>
+    </w:p>
+    <w:p>
+      <w:pPr>
+        <w:pStyle w:val="ListParagraph"/>
+        <w:numPr>
+          <w:ilvl w:val="0"/>
+          <w:numId w:val="29"/>
+        </w:numPr>
+      </w:pPr>
+      <w:r>
+        <w:t>Analysis of the temperature variations experienced by each state (2015-2021).</w:t>
+      </w:r>
+    </w:p>
+    <w:p>
+      <w:r>
+        <w:t xml:space="preserve">All of the results can be seen </w:t>
+      </w:r>
+      <w:commentRangeStart w:id="9"/>
+      <w:r>
+        <w:rPr>
+          <w:u w:val="single"/>
+        </w:rPr>
+        <w:fldChar w:fldCharType="begin"/>
+      </w:r>
+      <w:r>
+        <w:rPr>
+          <w:u w:val="single"/>
+        </w:rPr>
+        <w:instrText xml:space="preserve"> HYPERLINK "https://github.sfu.ca/jfh7/datastorm/tree/main/Visualization/Precipitation" </w:instrText>
+      </w:r>
+      <w:r>
+        <w:rPr>
+          <w:u w:val="single"/>
+        </w:rPr>
+        <w:fldChar w:fldCharType="separate"/>
+      </w:r>
+      <w:r>
+        <w:rPr>
+          <w:u w:val="single"/>
+        </w:rPr>
+        <w:t>here</w:t>
+      </w:r>
+      <w:r>
+        <w:rPr>
+          <w:u w:val="single"/>
+        </w:rPr>
+        <w:fldChar w:fldCharType="end"/>
+      </w:r>
+      <w:r>
+        <w:rPr>
+          <w:u w:val="single"/>
+        </w:rPr>
+        <w:t>.</w:t>
+      </w:r>
+      <w:commentRangeEnd w:id="9"/>
+      <w:r>
+        <w:rPr>
+          <w:rStyle w:val="CommentReference"/>
+        </w:rPr>
+        <w:commentReference w:id="9"/>
       </w:r>
     </w:p>
     <w:p>
       <w:pPr>
         <w:pStyle w:val="Heading2"/>
       </w:pPr>
-    </w:p>
-    <w:p>
-      <w:pPr>
-        <w:pStyle w:val="Heading2"/>
-      </w:pPr>
       <w:r>
         <w:t>Cumulative Result</w:t>
       </w:r>
     </w:p>
-    <w:p/>
-    <w:p/>
-    <w:p/>
+    <w:p>
+      <w:pPr>
+        <w:pStyle w:val="ListParagraph"/>
+        <w:numPr>
+          <w:ilvl w:val="0"/>
+          <w:numId w:val="30"/>
+        </w:numPr>
+      </w:pPr>
+    </w:p>
     <w:p>
       <w:pPr>
         <w:pStyle w:val="Heading1"/>
@@ -1858,7 +1919,13 @@
         </w:numPr>
       </w:pPr>
       <w:r>
-        <w:t>Bigness/parallelization: 4</w:t>
+        <w:t>Bigness</w:t>
+      </w:r>
+      <w:r>
+        <w:t xml:space="preserve"> and P</w:t>
+      </w:r>
+      <w:r>
+        <w:t>arallelization: 4</w:t>
       </w:r>
     </w:p>
     <w:p>
@@ -1870,7 +1937,19 @@
         </w:numPr>
       </w:pPr>
       <w:r>
-        <w:t>UI/Visualization: 3</w:t>
+        <w:t>UI: 0</w:t>
+      </w:r>
+    </w:p>
+    <w:p>
+      <w:pPr>
+        <w:pStyle w:val="ListParagraph"/>
+        <w:numPr>
+          <w:ilvl w:val="0"/>
+          <w:numId w:val="21"/>
+        </w:numPr>
+      </w:pPr>
+      <w:r>
+        <w:t>Visualization: 3</w:t>
       </w:r>
     </w:p>
     <w:p>
@@ -2041,6 +2120,20 @@
       </w:r>
     </w:p>
   </w:comment>
+  <w:comment w:id="9" w:author="Jeanne Helm" w:date="2022-12-08T19:01:00Z" w:initials="JH">
+    <w:p>
+      <w:r>
+        <w:rPr>
+          <w:rStyle w:val="CommentReference"/>
+        </w:rPr>
+        <w:annotationRef/>
+      </w:r>
+      <w:r>
+        <w:t>Update final link</w:t>
+      </w:r>
+    </w:p>
+    <w:p/>
+  </w:comment>
 </w:comments>
 </file>
 
@@ -2055,6 +2148,7 @@
   <w15:commentEx w15:paraId="7F96BAAB" w15:done="0"/>
   <w15:commentEx w15:paraId="6C04F5E4" w15:done="0"/>
   <w15:commentEx w15:paraId="5404DF64" w15:paraIdParent="6C04F5E4" w15:done="0"/>
+  <w15:commentEx w15:paraId="092D3D37" w15:done="0"/>
 </w15:commentsEx>
 </file>
 
@@ -2069,6 +2163,7 @@
   <w16cex:commentExtensible w16cex:durableId="273C8852" w16cex:dateUtc="2022-12-08T23:59:00Z"/>
   <w16cex:commentExtensible w16cex:durableId="273C8839" w16cex:dateUtc="2022-12-08T23:58:00Z"/>
   <w16cex:commentExtensible w16cex:durableId="273C8841" w16cex:dateUtc="2022-12-08T23:58:00Z"/>
+  <w16cex:commentExtensible w16cex:durableId="273CB2FF" w16cex:dateUtc="2022-12-09T03:01:00Z"/>
 </w16cex:commentsExtensible>
 </file>
 
@@ -2083,6 +2178,7 @@
   <w16cid:commentId w16cid:paraId="7F96BAAB" w16cid:durableId="273C8852"/>
   <w16cid:commentId w16cid:paraId="6C04F5E4" w16cid:durableId="273C8839"/>
   <w16cid:commentId w16cid:paraId="5404DF64" w16cid:durableId="273C8841"/>
+  <w16cid:commentId w16cid:paraId="092D3D37" w16cid:durableId="273CB2FF"/>
 </w16cid:commentsIds>
 </file>
 
@@ -3533,6 +3629,381 @@
     </w:lvl>
   </w:abstractNum>
   <w:abstractNum w:abstractNumId="19" w15:restartNumberingAfterBreak="0">
+    <w:nsid w:val="43677FDA"/>
+    <w:multiLevelType w:val="multilevel"/>
+    <w:tmpl w:val="391EAE18"/>
+    <w:lvl w:ilvl="0">
+      <w:start w:val="1"/>
+      <w:numFmt w:val="bullet"/>
+      <w:lvlText w:val=""/>
+      <w:lvlJc w:val="left"/>
+      <w:pPr>
+        <w:tabs>
+          <w:tab w:val="num" w:pos="720"/>
+        </w:tabs>
+        <w:ind w:left="720" w:hanging="360"/>
+      </w:pPr>
+      <w:rPr>
+        <w:rFonts w:ascii="Symbol" w:hAnsi="Symbol" w:hint="default"/>
+        <w:sz w:val="20"/>
+      </w:rPr>
+    </w:lvl>
+    <w:lvl w:ilvl="1" w:tentative="1">
+      <w:start w:val="1"/>
+      <w:numFmt w:val="bullet"/>
+      <w:lvlText w:val="o"/>
+      <w:lvlJc w:val="left"/>
+      <w:pPr>
+        <w:tabs>
+          <w:tab w:val="num" w:pos="1440"/>
+        </w:tabs>
+        <w:ind w:left="1440" w:hanging="360"/>
+      </w:pPr>
+      <w:rPr>
+        <w:rFonts w:ascii="Courier New" w:hAnsi="Courier New" w:hint="default"/>
+        <w:sz w:val="20"/>
+      </w:rPr>
+    </w:lvl>
+    <w:lvl w:ilvl="2" w:tentative="1">
+      <w:start w:val="1"/>
+      <w:numFmt w:val="bullet"/>
+      <w:lvlText w:val=""/>
+      <w:lvlJc w:val="left"/>
+      <w:pPr>
+        <w:tabs>
+          <w:tab w:val="num" w:pos="2160"/>
+        </w:tabs>
+        <w:ind w:left="2160" w:hanging="360"/>
+      </w:pPr>
+      <w:rPr>
+        <w:rFonts w:ascii="Wingdings" w:hAnsi="Wingdings" w:hint="default"/>
+        <w:sz w:val="20"/>
+      </w:rPr>
+    </w:lvl>
+    <w:lvl w:ilvl="3" w:tentative="1">
+      <w:start w:val="1"/>
+      <w:numFmt w:val="bullet"/>
+      <w:lvlText w:val=""/>
+      <w:lvlJc w:val="left"/>
+      <w:pPr>
+        <w:tabs>
+          <w:tab w:val="num" w:pos="2880"/>
+        </w:tabs>
+        <w:ind w:left="2880" w:hanging="360"/>
+      </w:pPr>
+      <w:rPr>
+        <w:rFonts w:ascii="Wingdings" w:hAnsi="Wingdings" w:hint="default"/>
+        <w:sz w:val="20"/>
+      </w:rPr>
+    </w:lvl>
+    <w:lvl w:ilvl="4" w:tentative="1">
+      <w:start w:val="1"/>
+      <w:numFmt w:val="bullet"/>
+      <w:lvlText w:val=""/>
+      <w:lvlJc w:val="left"/>
+      <w:pPr>
+        <w:tabs>
+          <w:tab w:val="num" w:pos="3600"/>
+        </w:tabs>
+        <w:ind w:left="3600" w:hanging="360"/>
+      </w:pPr>
+      <w:rPr>
+        <w:rFonts w:ascii="Wingdings" w:hAnsi="Wingdings" w:hint="default"/>
+        <w:sz w:val="20"/>
+      </w:rPr>
+    </w:lvl>
+    <w:lvl w:ilvl="5" w:tentative="1">
+      <w:start w:val="1"/>
+      <w:numFmt w:val="bullet"/>
+      <w:lvlText w:val=""/>
+      <w:lvlJc w:val="left"/>
+      <w:pPr>
+        <w:tabs>
+          <w:tab w:val="num" w:pos="4320"/>
+        </w:tabs>
+        <w:ind w:left="4320" w:hanging="360"/>
+      </w:pPr>
+      <w:rPr>
+        <w:rFonts w:ascii="Wingdings" w:hAnsi="Wingdings" w:hint="default"/>
+        <w:sz w:val="20"/>
+      </w:rPr>
+    </w:lvl>
+    <w:lvl w:ilvl="6" w:tentative="1">
+      <w:start w:val="1"/>
+      <w:numFmt w:val="bullet"/>
+      <w:lvlText w:val=""/>
+      <w:lvlJc w:val="left"/>
+      <w:pPr>
+        <w:tabs>
+          <w:tab w:val="num" w:pos="5040"/>
+        </w:tabs>
+        <w:ind w:left="5040" w:hanging="360"/>
+      </w:pPr>
+      <w:rPr>
+        <w:rFonts w:ascii="Wingdings" w:hAnsi="Wingdings" w:hint="default"/>
+        <w:sz w:val="20"/>
+      </w:rPr>
+    </w:lvl>
+    <w:lvl w:ilvl="7" w:tentative="1">
+      <w:start w:val="1"/>
+      <w:numFmt w:val="bullet"/>
+      <w:lvlText w:val=""/>
+      <w:lvlJc w:val="left"/>
+      <w:pPr>
+        <w:tabs>
+          <w:tab w:val="num" w:pos="5760"/>
+        </w:tabs>
+        <w:ind w:left="5760" w:hanging="360"/>
+      </w:pPr>
+      <w:rPr>
+        <w:rFonts w:ascii="Wingdings" w:hAnsi="Wingdings" w:hint="default"/>
+        <w:sz w:val="20"/>
+      </w:rPr>
+    </w:lvl>
+    <w:lvl w:ilvl="8" w:tentative="1">
+      <w:start w:val="1"/>
+      <w:numFmt w:val="bullet"/>
+      <w:lvlText w:val=""/>
+      <w:lvlJc w:val="left"/>
+      <w:pPr>
+        <w:tabs>
+          <w:tab w:val="num" w:pos="6480"/>
+        </w:tabs>
+        <w:ind w:left="6480" w:hanging="360"/>
+      </w:pPr>
+      <w:rPr>
+        <w:rFonts w:ascii="Wingdings" w:hAnsi="Wingdings" w:hint="default"/>
+        <w:sz w:val="20"/>
+      </w:rPr>
+    </w:lvl>
+  </w:abstractNum>
+  <w:abstractNum w:abstractNumId="20" w15:restartNumberingAfterBreak="0">
+    <w:nsid w:val="46F84FDC"/>
+    <w:multiLevelType w:val="hybridMultilevel"/>
+    <w:tmpl w:val="D4764442"/>
+    <w:lvl w:ilvl="0" w:tplc="08090001">
+      <w:start w:val="1"/>
+      <w:numFmt w:val="bullet"/>
+      <w:lvlText w:val=""/>
+      <w:lvlJc w:val="left"/>
+      <w:pPr>
+        <w:ind w:left="720" w:hanging="360"/>
+      </w:pPr>
+      <w:rPr>
+        <w:rFonts w:ascii="Symbol" w:hAnsi="Symbol" w:hint="default"/>
+      </w:rPr>
+    </w:lvl>
+    <w:lvl w:ilvl="1" w:tplc="08090003" w:tentative="1">
+      <w:start w:val="1"/>
+      <w:numFmt w:val="bullet"/>
+      <w:lvlText w:val="o"/>
+      <w:lvlJc w:val="left"/>
+      <w:pPr>
+        <w:ind w:left="1440" w:hanging="360"/>
+      </w:pPr>
+      <w:rPr>
+        <w:rFonts w:ascii="Courier New" w:hAnsi="Courier New" w:cs="Courier New" w:hint="default"/>
+      </w:rPr>
+    </w:lvl>
+    <w:lvl w:ilvl="2" w:tplc="08090005" w:tentative="1">
+      <w:start w:val="1"/>
+      <w:numFmt w:val="bullet"/>
+      <w:lvlText w:val=""/>
+      <w:lvlJc w:val="left"/>
+      <w:pPr>
+        <w:ind w:left="2160" w:hanging="360"/>
+      </w:pPr>
+      <w:rPr>
+        <w:rFonts w:ascii="Wingdings" w:hAnsi="Wingdings" w:hint="default"/>
+      </w:rPr>
+    </w:lvl>
+    <w:lvl w:ilvl="3" w:tplc="08090001" w:tentative="1">
+      <w:start w:val="1"/>
+      <w:numFmt w:val="bullet"/>
+      <w:lvlText w:val=""/>
+      <w:lvlJc w:val="left"/>
+      <w:pPr>
+        <w:ind w:left="2880" w:hanging="360"/>
+      </w:pPr>
+      <w:rPr>
+        <w:rFonts w:ascii="Symbol" w:hAnsi="Symbol" w:hint="default"/>
+      </w:rPr>
+    </w:lvl>
+    <w:lvl w:ilvl="4" w:tplc="08090003" w:tentative="1">
+      <w:start w:val="1"/>
+      <w:numFmt w:val="bullet"/>
+      <w:lvlText w:val="o"/>
+      <w:lvlJc w:val="left"/>
+      <w:pPr>
+        <w:ind w:left="3600" w:hanging="360"/>
+      </w:pPr>
+      <w:rPr>
+        <w:rFonts w:ascii="Courier New" w:hAnsi="Courier New" w:cs="Courier New" w:hint="default"/>
+      </w:rPr>
+    </w:lvl>
+    <w:lvl w:ilvl="5" w:tplc="08090005" w:tentative="1">
+      <w:start w:val="1"/>
+      <w:numFmt w:val="bullet"/>
+      <w:lvlText w:val=""/>
+      <w:lvlJc w:val="left"/>
+      <w:pPr>
+        <w:ind w:left="4320" w:hanging="360"/>
+      </w:pPr>
+      <w:rPr>
+        <w:rFonts w:ascii="Wingdings" w:hAnsi="Wingdings" w:hint="default"/>
+      </w:rPr>
+    </w:lvl>
+    <w:lvl w:ilvl="6" w:tplc="08090001" w:tentative="1">
+      <w:start w:val="1"/>
+      <w:numFmt w:val="bullet"/>
+      <w:lvlText w:val=""/>
+      <w:lvlJc w:val="left"/>
+      <w:pPr>
+        <w:ind w:left="5040" w:hanging="360"/>
+      </w:pPr>
+      <w:rPr>
+        <w:rFonts w:ascii="Symbol" w:hAnsi="Symbol" w:hint="default"/>
+      </w:rPr>
+    </w:lvl>
+    <w:lvl w:ilvl="7" w:tplc="08090003" w:tentative="1">
+      <w:start w:val="1"/>
+      <w:numFmt w:val="bullet"/>
+      <w:lvlText w:val="o"/>
+      <w:lvlJc w:val="left"/>
+      <w:pPr>
+        <w:ind w:left="5760" w:hanging="360"/>
+      </w:pPr>
+      <w:rPr>
+        <w:rFonts w:ascii="Courier New" w:hAnsi="Courier New" w:cs="Courier New" w:hint="default"/>
+      </w:rPr>
+    </w:lvl>
+    <w:lvl w:ilvl="8" w:tplc="08090005" w:tentative="1">
+      <w:start w:val="1"/>
+      <w:numFmt w:val="bullet"/>
+      <w:lvlText w:val=""/>
+      <w:lvlJc w:val="left"/>
+      <w:pPr>
+        <w:ind w:left="6480" w:hanging="360"/>
+      </w:pPr>
+      <w:rPr>
+        <w:rFonts w:ascii="Wingdings" w:hAnsi="Wingdings" w:hint="default"/>
+      </w:rPr>
+    </w:lvl>
+  </w:abstractNum>
+  <w:abstractNum w:abstractNumId="21" w15:restartNumberingAfterBreak="0">
+    <w:nsid w:val="478A4806"/>
+    <w:multiLevelType w:val="hybridMultilevel"/>
+    <w:tmpl w:val="C2BAD4FA"/>
+    <w:lvl w:ilvl="0" w:tplc="08090001">
+      <w:start w:val="1"/>
+      <w:numFmt w:val="bullet"/>
+      <w:lvlText w:val=""/>
+      <w:lvlJc w:val="left"/>
+      <w:pPr>
+        <w:ind w:left="720" w:hanging="360"/>
+      </w:pPr>
+      <w:rPr>
+        <w:rFonts w:ascii="Symbol" w:hAnsi="Symbol" w:hint="default"/>
+      </w:rPr>
+    </w:lvl>
+    <w:lvl w:ilvl="1" w:tplc="08090003" w:tentative="1">
+      <w:start w:val="1"/>
+      <w:numFmt w:val="bullet"/>
+      <w:lvlText w:val="o"/>
+      <w:lvlJc w:val="left"/>
+      <w:pPr>
+        <w:ind w:left="1440" w:hanging="360"/>
+      </w:pPr>
+      <w:rPr>
+        <w:rFonts w:ascii="Courier New" w:hAnsi="Courier New" w:cs="Courier New" w:hint="default"/>
+      </w:rPr>
+    </w:lvl>
+    <w:lvl w:ilvl="2" w:tplc="08090005" w:tentative="1">
+      <w:start w:val="1"/>
+      <w:numFmt w:val="bullet"/>
+      <w:lvlText w:val=""/>
+      <w:lvlJc w:val="left"/>
+      <w:pPr>
+        <w:ind w:left="2160" w:hanging="360"/>
+      </w:pPr>
+      <w:rPr>
+        <w:rFonts w:ascii="Wingdings" w:hAnsi="Wingdings" w:hint="default"/>
+      </w:rPr>
+    </w:lvl>
+    <w:lvl w:ilvl="3" w:tplc="08090001" w:tentative="1">
+      <w:start w:val="1"/>
+      <w:numFmt w:val="bullet"/>
+      <w:lvlText w:val=""/>
+      <w:lvlJc w:val="left"/>
+      <w:pPr>
+        <w:ind w:left="2880" w:hanging="360"/>
+      </w:pPr>
+      <w:rPr>
+        <w:rFonts w:ascii="Symbol" w:hAnsi="Symbol" w:hint="default"/>
+      </w:rPr>
+    </w:lvl>
+    <w:lvl w:ilvl="4" w:tplc="08090003" w:tentative="1">
+      <w:start w:val="1"/>
+      <w:numFmt w:val="bullet"/>
+      <w:lvlText w:val="o"/>
+      <w:lvlJc w:val="left"/>
+      <w:pPr>
+        <w:ind w:left="3600" w:hanging="360"/>
+      </w:pPr>
+      <w:rPr>
+        <w:rFonts w:ascii="Courier New" w:hAnsi="Courier New" w:cs="Courier New" w:hint="default"/>
+      </w:rPr>
+    </w:lvl>
+    <w:lvl w:ilvl="5" w:tplc="08090005" w:tentative="1">
+      <w:start w:val="1"/>
+      <w:numFmt w:val="bullet"/>
+      <w:lvlText w:val=""/>
+      <w:lvlJc w:val="left"/>
+      <w:pPr>
+        <w:ind w:left="4320" w:hanging="360"/>
+      </w:pPr>
+      <w:rPr>
+        <w:rFonts w:ascii="Wingdings" w:hAnsi="Wingdings" w:hint="default"/>
+      </w:rPr>
+    </w:lvl>
+    <w:lvl w:ilvl="6" w:tplc="08090001" w:tentative="1">
+      <w:start w:val="1"/>
+      <w:numFmt w:val="bullet"/>
+      <w:lvlText w:val=""/>
+      <w:lvlJc w:val="left"/>
+      <w:pPr>
+        <w:ind w:left="5040" w:hanging="360"/>
+      </w:pPr>
+      <w:rPr>
+        <w:rFonts w:ascii="Symbol" w:hAnsi="Symbol" w:hint="default"/>
+      </w:rPr>
+    </w:lvl>
+    <w:lvl w:ilvl="7" w:tplc="08090003" w:tentative="1">
+      <w:start w:val="1"/>
+      <w:numFmt w:val="bullet"/>
+      <w:lvlText w:val="o"/>
+      <w:lvlJc w:val="left"/>
+      <w:pPr>
+        <w:ind w:left="5760" w:hanging="360"/>
+      </w:pPr>
+      <w:rPr>
+        <w:rFonts w:ascii="Courier New" w:hAnsi="Courier New" w:cs="Courier New" w:hint="default"/>
+      </w:rPr>
+    </w:lvl>
+    <w:lvl w:ilvl="8" w:tplc="08090005" w:tentative="1">
+      <w:start w:val="1"/>
+      <w:numFmt w:val="bullet"/>
+      <w:lvlText w:val=""/>
+      <w:lvlJc w:val="left"/>
+      <w:pPr>
+        <w:ind w:left="6480" w:hanging="360"/>
+      </w:pPr>
+      <w:rPr>
+        <w:rFonts w:ascii="Wingdings" w:hAnsi="Wingdings" w:hint="default"/>
+      </w:rPr>
+    </w:lvl>
+  </w:abstractNum>
+  <w:abstractNum w:abstractNumId="22" w15:restartNumberingAfterBreak="0">
     <w:nsid w:val="49BF5E38"/>
     <w:multiLevelType w:val="multilevel"/>
     <w:tmpl w:val="0409001D"/>
@@ -3624,7 +4095,7 @@
       </w:pPr>
     </w:lvl>
   </w:abstractNum>
-  <w:abstractNum w:abstractNumId="20" w15:restartNumberingAfterBreak="0">
+  <w:abstractNum w:abstractNumId="23" w15:restartNumberingAfterBreak="0">
     <w:nsid w:val="552F2DEF"/>
     <w:multiLevelType w:val="hybridMultilevel"/>
     <w:tmpl w:val="A51ED88A"/>
@@ -3737,7 +4208,7 @@
       </w:rPr>
     </w:lvl>
   </w:abstractNum>
-  <w:abstractNum w:abstractNumId="21" w15:restartNumberingAfterBreak="0">
+  <w:abstractNum w:abstractNumId="24" w15:restartNumberingAfterBreak="0">
     <w:nsid w:val="55EF055A"/>
     <w:multiLevelType w:val="multilevel"/>
     <w:tmpl w:val="FD5C4D12"/>
@@ -3850,7 +4321,7 @@
       </w:pPr>
     </w:lvl>
   </w:abstractNum>
-  <w:abstractNum w:abstractNumId="22" w15:restartNumberingAfterBreak="0">
+  <w:abstractNum w:abstractNumId="25" w15:restartNumberingAfterBreak="0">
     <w:nsid w:val="587B2E6F"/>
     <w:multiLevelType w:val="multilevel"/>
     <w:tmpl w:val="A51ED88A"/>
@@ -3966,7 +4437,7 @@
       </w:rPr>
     </w:lvl>
   </w:abstractNum>
-  <w:abstractNum w:abstractNumId="23" w15:restartNumberingAfterBreak="0">
+  <w:abstractNum w:abstractNumId="26" w15:restartNumberingAfterBreak="0">
     <w:nsid w:val="67306294"/>
     <w:multiLevelType w:val="multilevel"/>
     <w:tmpl w:val="263E8706"/>
@@ -4115,7 +4586,7 @@
       </w:rPr>
     </w:lvl>
   </w:abstractNum>
-  <w:abstractNum w:abstractNumId="24" w15:restartNumberingAfterBreak="0">
+  <w:abstractNum w:abstractNumId="27" w15:restartNumberingAfterBreak="0">
     <w:nsid w:val="71C9040C"/>
     <w:multiLevelType w:val="hybridMultilevel"/>
     <w:tmpl w:val="C13CC168"/>
@@ -4228,7 +4699,7 @@
       </w:rPr>
     </w:lvl>
   </w:abstractNum>
-  <w:abstractNum w:abstractNumId="25" w15:restartNumberingAfterBreak="0">
+  <w:abstractNum w:abstractNumId="28" w15:restartNumberingAfterBreak="0">
     <w:nsid w:val="773D3C5C"/>
     <w:multiLevelType w:val="hybridMultilevel"/>
     <w:tmpl w:val="923EBA8C"/>
@@ -4341,7 +4812,7 @@
       </w:rPr>
     </w:lvl>
   </w:abstractNum>
-  <w:abstractNum w:abstractNumId="26" w15:restartNumberingAfterBreak="0">
+  <w:abstractNum w:abstractNumId="29" w15:restartNumberingAfterBreak="0">
     <w:nsid w:val="7C5D5C56"/>
     <w:multiLevelType w:val="multilevel"/>
     <w:tmpl w:val="4E0EEFBE"/>
@@ -4494,7 +4965,7 @@
     <w:abstractNumId w:val="16"/>
   </w:num>
   <w:num w:numId="2" w16cid:durableId="78603401">
-    <w:abstractNumId w:val="20"/>
+    <w:abstractNumId w:val="23"/>
   </w:num>
   <w:num w:numId="3" w16cid:durableId="1116749699">
     <w:abstractNumId w:val="13"/>
@@ -4503,10 +4974,10 @@
     <w:abstractNumId w:val="9"/>
   </w:num>
   <w:num w:numId="5" w16cid:durableId="615067564">
-    <w:abstractNumId w:val="22"/>
+    <w:abstractNumId w:val="25"/>
   </w:num>
   <w:num w:numId="6" w16cid:durableId="124737269">
-    <w:abstractNumId w:val="19"/>
+    <w:abstractNumId w:val="22"/>
   </w:num>
   <w:num w:numId="7" w16cid:durableId="1566649603">
     <w:abstractNumId w:val="0"/>
@@ -4539,7 +5010,7 @@
     <w:abstractNumId w:val="18"/>
   </w:num>
   <w:num w:numId="17" w16cid:durableId="1247837540">
-    <w:abstractNumId w:val="26"/>
+    <w:abstractNumId w:val="29"/>
   </w:num>
   <w:num w:numId="18" w16cid:durableId="1277560432">
     <w:abstractNumId w:val="15"/>
@@ -4548,28 +5019,37 @@
     <w:abstractNumId w:val="14"/>
   </w:num>
   <w:num w:numId="20" w16cid:durableId="1994721476">
-    <w:abstractNumId w:val="23"/>
+    <w:abstractNumId w:val="26"/>
   </w:num>
   <w:num w:numId="21" w16cid:durableId="785738008">
     <w:abstractNumId w:val="12"/>
   </w:num>
   <w:num w:numId="22" w16cid:durableId="106387588">
-    <w:abstractNumId w:val="25"/>
+    <w:abstractNumId w:val="28"/>
   </w:num>
   <w:num w:numId="23" w16cid:durableId="1349722867">
     <w:abstractNumId w:val="10"/>
   </w:num>
   <w:num w:numId="24" w16cid:durableId="71053614">
-    <w:abstractNumId w:val="24"/>
+    <w:abstractNumId w:val="27"/>
   </w:num>
   <w:num w:numId="25" w16cid:durableId="274562064">
     <w:abstractNumId w:val="11"/>
   </w:num>
   <w:num w:numId="26" w16cid:durableId="879128801">
-    <w:abstractNumId w:val="21"/>
+    <w:abstractNumId w:val="24"/>
   </w:num>
   <w:num w:numId="27" w16cid:durableId="52119488">
     <w:abstractNumId w:val="17"/>
+  </w:num>
+  <w:num w:numId="28" w16cid:durableId="498423766">
+    <w:abstractNumId w:val="19"/>
+  </w:num>
+  <w:num w:numId="29" w16cid:durableId="1060009833">
+    <w:abstractNumId w:val="21"/>
+  </w:num>
+  <w:num w:numId="30" w16cid:durableId="921337192">
+    <w:abstractNumId w:val="20"/>
   </w:num>
 </w:numbering>
 </file>
@@ -5175,7 +5655,6 @@
   <w:style w:type="character" w:default="1" w:styleId="DefaultParagraphFont">
     <w:name w:val="Default Paragraph Font"/>
     <w:uiPriority w:val="1"/>
-    <w:semiHidden/>
     <w:unhideWhenUsed/>
   </w:style>
   <w:style w:type="table" w:default="1" w:styleId="TableNormal">

</xml_diff>

<commit_message>
Team: update the final report with new links (use final tag)
</commit_message>
<xml_diff>
--- a/report/report.docx
+++ b/report/report.docx
@@ -24,6 +24,15 @@
           <w:docPartUnique/>
         </w:docPartObj>
       </w:sdtPr>
+      <w:sdtEndPr>
+        <w:rPr>
+          <w:rFonts w:cs="Times New Roman (Body CS)"/>
+          <w:b/>
+          <w:color w:val="000000" w:themeColor="text1"/>
+          <w:spacing w:val="10"/>
+          <w:szCs w:val="22"/>
+        </w:rPr>
+      </w:sdtEndPr>
       <w:sdtContent>
         <w:p>
           <w:pPr>
@@ -448,19 +457,14 @@
           </w:r>
           <w:proofErr w:type="spellEnd"/>
         </w:p>
-        <w:p/>
       </w:sdtContent>
     </w:sdt>
     <w:p>
       <w:pPr>
         <w:pStyle w:val="Heading1"/>
       </w:pPr>
-    </w:p>
-    <w:p>
-      <w:pPr>
-        <w:pStyle w:val="Heading1"/>
-      </w:pPr>
-      <w:r>
+      <w:r>
+        <w:lastRenderedPageBreak/>
         <w:t>Problem Definition</w:t>
       </w:r>
     </w:p>
@@ -481,7 +485,25 @@
           <w:sz w:val="20"/>
           <w:szCs w:val="20"/>
         </w:rPr>
-        <w:t xml:space="preserve">Canada has always been a safe haven for refugees during war and crisis. </w:t>
+        <w:t xml:space="preserve">Canada has always been </w:t>
+      </w:r>
+      <w:proofErr w:type="gramStart"/>
+      <w:r>
+        <w:rPr>
+          <w:rFonts w:ascii="Times" w:eastAsiaTheme="minorEastAsia" w:hAnsi="Times" w:cstheme="minorBidi"/>
+          <w:sz w:val="20"/>
+          <w:szCs w:val="20"/>
+        </w:rPr>
+        <w:t>a safe haven</w:t>
+      </w:r>
+      <w:proofErr w:type="gramEnd"/>
+      <w:r>
+        <w:rPr>
+          <w:rFonts w:ascii="Times" w:eastAsiaTheme="minorEastAsia" w:hAnsi="Times" w:cstheme="minorBidi"/>
+          <w:sz w:val="20"/>
+          <w:szCs w:val="20"/>
+        </w:rPr>
+        <w:t xml:space="preserve"> for refugees during war and crisis. </w:t>
       </w:r>
       <w:r>
         <w:rPr>
@@ -551,6 +573,7 @@
         </w:rPr>
         <w:t xml:space="preserve"> dataset is a comprehensive set of observations recorded over several locations, but to remove meaningful conclusions to solve our problem statement, we may need a more scalable alternative. With the help of the big data </w:t>
       </w:r>
+      <w:proofErr w:type="gramStart"/>
       <w:r>
         <w:rPr>
           <w:rFonts w:ascii="Times" w:eastAsiaTheme="minorEastAsia" w:hAnsi="Times" w:cstheme="minorBidi"/>
@@ -559,6 +582,7 @@
         </w:rPr>
         <w:t>tools</w:t>
       </w:r>
+      <w:proofErr w:type="gramEnd"/>
       <w:r>
         <w:rPr>
           <w:rFonts w:ascii="Times" w:eastAsiaTheme="minorEastAsia" w:hAnsi="Times" w:cstheme="minorBidi"/>
@@ -724,33 +748,121 @@
       </w:r>
       <w:proofErr w:type="spellEnd"/>
       <w:r>
-        <w:t xml:space="preserve"> data, including - the information on different station IDs, station names, observation types, the duration for which the record was monitored, and the value of these observations - are in .</w:t>
+        <w:t xml:space="preserve"> data</w:t>
+      </w:r>
+      <w:r>
+        <w:t xml:space="preserve"> -</w:t>
+      </w:r>
+      <w:r>
+        <w:t xml:space="preserve"> the information on different station IDs, station names, observation types, the duration for which the record was monitored, and the value of these observations </w:t>
+      </w:r>
+      <w:r>
+        <w:t>-</w:t>
+      </w:r>
+      <w:r>
+        <w:t xml:space="preserve"> </w:t>
+      </w:r>
+      <w:r>
+        <w:t>is stored</w:t>
+      </w:r>
+      <w:r>
+        <w:t xml:space="preserve"> in </w:t>
+      </w:r>
+      <w:r>
+        <w:t>DLY</w:t>
+      </w:r>
+      <w:r>
+        <w:t xml:space="preserve"> and </w:t>
+      </w:r>
+      <w:r>
+        <w:t>TXT</w:t>
+      </w:r>
+      <w:r>
+        <w:t xml:space="preserve"> files.</w:t>
+      </w:r>
+      <w:commentRangeEnd w:id="0"/>
+      <w:r>
+        <w:rPr>
+          <w:rStyle w:val="CommentReference"/>
+        </w:rPr>
+        <w:commentReference w:id="0"/>
+      </w:r>
+      <w:r>
+        <w:t xml:space="preserve"> With the help of Spark and data frames, we first implemented the extraction and transformation of helpful information into a predefined schema. For further transformation, we used the similar cleaned data available on the cluster provided for this course. As per our requirement, we further transformed the data into parquet files partitioned on observation values and stored it in our S3 bucket. This entire transformation was done with the help of Spark</w:t>
+      </w:r>
+      <w:r>
+        <w:t xml:space="preserve"> and </w:t>
       </w:r>
       <w:proofErr w:type="spellStart"/>
       <w:r>
-        <w:t>dly</w:t>
+        <w:t>DataFrames</w:t>
       </w:r>
       <w:proofErr w:type="spellEnd"/>
       <w:r>
-        <w:t xml:space="preserve"> and .txt files.</w:t>
-      </w:r>
-      <w:commentRangeEnd w:id="0"/>
+        <w:t xml:space="preserve"> on the EMR cluster.</w:t>
+      </w:r>
+    </w:p>
+    <w:p>
+      <w:pPr>
+        <w:pStyle w:val="Heading2"/>
+      </w:pPr>
+      <w:r>
+        <w:t>Amazon Elastic MapReduce (EMR) </w:t>
+      </w:r>
+    </w:p>
+    <w:p>
+      <w:pPr>
+        <w:jc w:val="both"/>
+      </w:pPr>
+      <w:r>
+        <w:t xml:space="preserve">In our architecture, we create a cluster for the purpose of running spark jobs with 1 master and 2 worker nodes/instances of type - c7g.xlarge. Our EMR Cluster is used to perform the ETL Phase of the project wherein we run the Python scripts for the Spark application on the cluster, which read the data from the S3 Bucket optimized with S3Select filter to efficiently reduce the amount of data that Amazon S3 transfers thus reducing the cost and latency to retrieve this data. The data after ETL is partitioned by the observation values and stored back into an S3 bucket as parquet files. </w:t>
+      </w:r>
+      <w:r>
+        <w:t>All</w:t>
+      </w:r>
+      <w:r>
+        <w:t xml:space="preserve"> the cluster configurations, as well as partitioning details, are provided </w:t>
+      </w:r>
+      <w:commentRangeStart w:id="1"/>
+      <w:r>
+        <w:fldChar w:fldCharType="begin"/>
+      </w:r>
+      <w:r>
+        <w:instrText>HYPERLINK "https://github.sfu.ca/jfh7/datastorm/blob/final/Parallelization/README.md"</w:instrText>
+      </w:r>
+      <w:r>
+        <w:fldChar w:fldCharType="separate"/>
+      </w:r>
+      <w:r>
+        <w:rPr>
+          <w:u w:val="single"/>
+        </w:rPr>
+        <w:t>her</w:t>
+      </w:r>
+      <w:r>
+        <w:rPr>
+          <w:u w:val="single"/>
+        </w:rPr>
+        <w:t>e</w:t>
+      </w:r>
+      <w:r>
+        <w:rPr>
+          <w:u w:val="single"/>
+        </w:rPr>
+        <w:fldChar w:fldCharType="end"/>
+      </w:r>
+      <w:r>
+        <w:rPr>
+          <w:u w:val="single"/>
+        </w:rPr>
+        <w:t>.</w:t>
+      </w:r>
+      <w:commentRangeEnd w:id="1"/>
       <w:r>
         <w:rPr>
           <w:rStyle w:val="CommentReference"/>
         </w:rPr>
-        <w:commentReference w:id="0"/>
-      </w:r>
-      <w:r>
-        <w:t xml:space="preserve"> With the help of Spark and data frames, we first implemented the extraction and transformation of helpful information into a predefined schema. For further transformation, we used the similar cleaned data available on the cluster provided for this course. As per our requirement, we further transformed the data into parquet files partitioned on observation values and stored it in our S3 bucket. This entire transformation was done with the help of </w:t>
-      </w:r>
-      <w:proofErr w:type="spellStart"/>
-      <w:r>
-        <w:t>Spark+DataFrames</w:t>
-      </w:r>
-      <w:proofErr w:type="spellEnd"/>
-      <w:r>
-        <w:t xml:space="preserve"> on the EMR cluster.</w:t>
+        <w:commentReference w:id="1"/>
       </w:r>
     </w:p>
     <w:p>
@@ -758,7 +870,7 @@
         <w:pStyle w:val="Heading2"/>
       </w:pPr>
       <w:r>
-        <w:t>Amazon Elastic MapReduce (EMR) </w:t>
+        <w:t>Amazon Simple Storage Service (S3)</w:t>
       </w:r>
     </w:p>
     <w:p>
@@ -766,163 +878,85 @@
         <w:jc w:val="both"/>
       </w:pPr>
       <w:r>
-        <w:t xml:space="preserve">In our architecture, we create a cluster for the purpose of running spark jobs with 1 master and 2 worker nodes/instances of type - c7g.xlarge. Our EMR Cluster is used to perform the ETL Phase of the project wherein we run the Python scripts for the Spark application on the cluster, which read the data from the S3 Bucket optimized with S3Select filter to efficiently reduce the amount of data that Amazon S3 transfers thus reducing the cost and latency to retrieve this data. The data after ETL is partitioned by the observation values and stored back into an S3 bucket as parquet files. </w:t>
-      </w:r>
-      <w:r>
-        <w:t>All</w:t>
-      </w:r>
-      <w:r>
-        <w:t xml:space="preserve"> the cluster configurations, as well as partitioning details, are provided </w:t>
-      </w:r>
-      <w:commentRangeStart w:id="1"/>
+        <w:t xml:space="preserve">Amazon Simple Storage Service (Amazon S3) is an object storage service that offers industry-leading scalability, data availability, security, and performance and can be used to store and protect any amount of data for a range of use cases, such as data lakes, websites, mobile applications, backup and restore, archive, enterprise applications, IoT devices, and big data analytics. For our methodology, we use different S3 buckets to store the </w:t>
+      </w:r>
+      <w:r>
+        <w:t>r</w:t>
+      </w:r>
+      <w:r>
+        <w:t xml:space="preserve">aw </w:t>
+      </w:r>
+      <w:r>
+        <w:t>d</w:t>
+      </w:r>
+      <w:r>
+        <w:t>ata, the scripts required by the Spark Application on the EMR Cluster, the processed data after ETL, as well as to hold the outputs of the queries performed subsequently in Athena. We also use S3 as a data lake to use in conjunction with AWS Glue Crawler and Catalog to obtain the final tables used for the analysis and visualization phase of the project.</w:t>
+      </w:r>
+    </w:p>
+    <w:p>
+      <w:pPr>
+        <w:pStyle w:val="Heading2"/>
+      </w:pPr>
+      <w:r>
+        <w:lastRenderedPageBreak/>
+        <w:t>AWS Glue</w:t>
+      </w:r>
+    </w:p>
+    <w:p>
+      <w:pPr>
+        <w:jc w:val="both"/>
+      </w:pPr>
+      <w:r>
+        <w:t>Athena can only use the data stored in Amazon S3 after using the AWS Glue Data Catalog. AWS Glues provides a file crawler that we use to add metadata, like table and column names, to the data stored in S3. The mapping of our S3 filesystem to databases, tables, and views appears then in Athena's query editor.</w:t>
+      </w:r>
+    </w:p>
+    <w:p>
+      <w:pPr>
+        <w:pStyle w:val="Heading2"/>
+      </w:pPr>
+      <w:r>
+        <w:t>Amazon Athena</w:t>
+      </w:r>
+    </w:p>
+    <w:p>
+      <w:pPr>
+        <w:jc w:val="both"/>
+        <w:rPr>
+          <w:color w:val="000000"/>
+        </w:rPr>
+      </w:pPr>
+      <w:r>
+        <w:rPr>
+          <w:shd w:val="clear" w:color="auto" w:fill="FFFFFF"/>
+        </w:rPr>
+        <w:t>Amazon Athena is an interactive query service that makes it easy to analyze data directly in Amazon Simple Storage Service (Amazon S3) using standard SQL. Amazon Athena also makes it easy to interactively run data analytics using Apache Spark without having to plan for, configure, or manage resources. </w:t>
+      </w:r>
+    </w:p>
+    <w:p>
+      <w:pPr>
+        <w:jc w:val="both"/>
+        <w:rPr>
+          <w:color w:val="000000"/>
+        </w:rPr>
+      </w:pPr>
+      <w:r>
+        <w:rPr>
+          <w:shd w:val="clear" w:color="auto" w:fill="FFFFFF"/>
+        </w:rPr>
+        <w:t xml:space="preserve">Athena SQL and Apache Spark on Amazon Athena are serverless, so there is no infrastructure to set up or manage, and we pay only for the queries we run. Athena scales automatically—running queries in parallel—so results are fast, even with large datasets and complex queries. This also expands the future scope of the project since these services can be easily scaled to deal with data that are many times larger than the current. </w:t>
+      </w:r>
+      <w:r>
+        <w:rPr>
+          <w:shd w:val="clear" w:color="auto" w:fill="FFFFFF"/>
+        </w:rPr>
+        <w:t xml:space="preserve">Further, we used Athena in our architecture because it also easily integrates with the AWS Glue Data Catalog, which offers a persistent metadata store for our data which is in Amazon S3. This allowed us to create tables and query data in Athena based on a central metadata store available throughout our Amazon Web Services account and integrated with the ETL and data discovery features of AWS Glue and Crawlers. Further reasoning behind why we preferred to work with Amazon Athena over Redshift + Spectrum is detailed </w:t>
+      </w:r>
+      <w:commentRangeStart w:id="2"/>
       <w:r>
         <w:fldChar w:fldCharType="begin"/>
       </w:r>
       <w:r>
-        <w:instrText>HYPERLINK "https://github.sfu.ca/jfh7/datastorm/blob/main/Parallelization/README.md"</w:instrText>
-      </w:r>
-      <w:r>
-        <w:fldChar w:fldCharType="separate"/>
-      </w:r>
-      <w:r>
-        <w:rPr>
-          <w:u w:val="single"/>
-        </w:rPr>
-        <w:t>here</w:t>
-      </w:r>
-      <w:r>
-        <w:rPr>
-          <w:u w:val="single"/>
-        </w:rPr>
-        <w:fldChar w:fldCharType="end"/>
-      </w:r>
-      <w:r>
-        <w:rPr>
-          <w:u w:val="single"/>
-        </w:rPr>
-        <w:t>.</w:t>
-      </w:r>
-      <w:commentRangeEnd w:id="1"/>
-      <w:r>
-        <w:rPr>
-          <w:rStyle w:val="CommentReference"/>
-        </w:rPr>
-        <w:commentReference w:id="1"/>
-      </w:r>
-    </w:p>
-    <w:p>
-      <w:pPr>
-        <w:spacing w:before="200" w:after="200" w:line="276" w:lineRule="auto"/>
-        <w:rPr>
-          <w:rFonts w:ascii="Trebuchet MS" w:hAnsi="Trebuchet MS" w:cs="Times New Roman (Body CS)"/>
-          <w:b/>
-          <w:caps/>
-          <w:color w:val="D82139"/>
-          <w:spacing w:val="20"/>
-          <w:sz w:val="28"/>
-        </w:rPr>
-      </w:pPr>
-      <w:r>
-        <w:br w:type="page"/>
-      </w:r>
-    </w:p>
-    <w:p>
-      <w:pPr>
-        <w:pStyle w:val="Heading2"/>
-      </w:pPr>
-      <w:r>
-        <w:lastRenderedPageBreak/>
-        <w:t>Amazon Simple Storage Service (S3)</w:t>
-      </w:r>
-    </w:p>
-    <w:p>
-      <w:pPr>
-        <w:jc w:val="both"/>
-      </w:pPr>
-      <w:r>
-        <w:t xml:space="preserve">Amazon Simple Storage Service (Amazon S3) is an object storage service that offers industry-leading scalability, data availability, security, and performance and can be used to store and protect any amount of data for a range of use cases, such as data lakes, websites, mobile applications, backup and restore, archive, enterprise applications, IoT devices, and big data analytics. For our methodology, we use different S3 buckets to store the </w:t>
-      </w:r>
-      <w:r>
-        <w:t>r</w:t>
-      </w:r>
-      <w:r>
-        <w:t xml:space="preserve">aw </w:t>
-      </w:r>
-      <w:r>
-        <w:t>d</w:t>
-      </w:r>
-      <w:r>
-        <w:t>ata, the scripts required by the Spark Application on the EMR Cluster, the processed data after ETL, as well as to hold the outputs of the queries performed subsequently in Athena. We also use S3 as a data lake to use in conjunction with AWS Glue Crawler and Catalog to obtain the final tables used for the analysis and visualization phase of the project.</w:t>
-      </w:r>
-    </w:p>
-    <w:p>
-      <w:pPr>
-        <w:pStyle w:val="Heading2"/>
-      </w:pPr>
-      <w:r>
-        <w:t>AWS Glue</w:t>
-      </w:r>
-    </w:p>
-    <w:p>
-      <w:pPr>
-        <w:jc w:val="both"/>
-      </w:pPr>
-      <w:r>
-        <w:t>Athena can only use the data stored in Amazon S3 after using the AWS Glue Data Catalog. AWS Glues provides a file crawler that we use to add metadata, like table and column names, to the data stored in S3. The mapping of our S3 filesystem to databases, tables, and views appears then in Athena's query editor.</w:t>
-      </w:r>
-    </w:p>
-    <w:p>
-      <w:pPr>
-        <w:pStyle w:val="Heading2"/>
-      </w:pPr>
-    </w:p>
-    <w:p>
-      <w:pPr>
-        <w:pStyle w:val="Heading2"/>
-      </w:pPr>
-      <w:r>
-        <w:t>Amazon Athena</w:t>
-      </w:r>
-    </w:p>
-    <w:p>
-      <w:pPr>
-        <w:jc w:val="both"/>
-        <w:rPr>
-          <w:color w:val="000000"/>
-        </w:rPr>
-      </w:pPr>
-      <w:r>
-        <w:rPr>
-          <w:shd w:val="clear" w:color="auto" w:fill="FFFFFF"/>
-        </w:rPr>
-        <w:t>Amazon Athena is an interactive query service that makes it easy to analyze data directly in Amazon Simple Storage Service (Amazon S3) using standard SQL. Amazon Athena also makes it easy to interactively run data analytics using Apache Spark without having to plan for, configure, or manage resources. </w:t>
-      </w:r>
-    </w:p>
-    <w:p>
-      <w:pPr>
-        <w:jc w:val="both"/>
-        <w:rPr>
-          <w:color w:val="000000"/>
-        </w:rPr>
-      </w:pPr>
-      <w:r>
-        <w:rPr>
-          <w:shd w:val="clear" w:color="auto" w:fill="FFFFFF"/>
-        </w:rPr>
-        <w:t xml:space="preserve">Athena SQL and Apache Spark on Amazon Athena are serverless, so there is no infrastructure to set up or manage, and we pay only for the queries we run. Athena scales automatically—running queries in parallel—so results are fast, even with large datasets and complex queries. This also expands the future scope of the project since these services can be easily scaled to deal with data that are many times larger than the current. </w:t>
-      </w:r>
-      <w:r>
-        <w:rPr>
-          <w:shd w:val="clear" w:color="auto" w:fill="FFFFFF"/>
-        </w:rPr>
-        <w:t xml:space="preserve">Further, we used Athena in our architecture because it also easily integrates with the AWS Glue Data Catalog, which offers a persistent metadata store for our data which is in Amazon S3. This allowed us to create tables and query data in Athena based on a central metadata store available throughout our Amazon Web Services account and integrated with the ETL and data discovery features of AWS Glue and Crawlers. Further reasoning behind why we preferred to work with Amazon Athena over Redshift + Spectrum is detailed </w:t>
-      </w:r>
-      <w:commentRangeStart w:id="2"/>
-      <w:r>
-        <w:fldChar w:fldCharType="begin"/>
-      </w:r>
-      <w:r>
-        <w:instrText>HYPERLINK "https://github.sfu.ca/jfh7/datastorm/edit/main/Technologies/README.md"</w:instrText>
+        <w:instrText>HYPERLINK "https://github.sfu.ca/jfh7/datastorm/tree/final/Technologies"</w:instrText>
       </w:r>
       <w:r>
         <w:fldChar w:fldCharType="separate"/>
@@ -932,13 +966,20 @@
           <w:u w:val="single"/>
           <w:shd w:val="clear" w:color="auto" w:fill="FFFFFF"/>
         </w:rPr>
-        <w:t>here</w:t>
+        <w:t>her</w:t>
       </w:r>
       <w:r>
         <w:rPr>
           <w:u w:val="single"/>
           <w:shd w:val="clear" w:color="auto" w:fill="FFFFFF"/>
         </w:rPr>
+        <w:t>e</w:t>
+      </w:r>
+      <w:r>
+        <w:rPr>
+          <w:u w:val="single"/>
+          <w:shd w:val="clear" w:color="auto" w:fill="FFFFFF"/>
+        </w:rPr>
         <w:fldChar w:fldCharType="end"/>
       </w:r>
       <w:r>
@@ -1081,51 +1122,25 @@
     <w:p>
       <w:pPr>
         <w:pStyle w:val="Heading2"/>
-      </w:pPr>
-    </w:p>
-    <w:p>
-      <w:pPr>
-        <w:spacing w:before="200" w:after="200" w:line="276" w:lineRule="auto"/>
-        <w:rPr>
-          <w:rFonts w:ascii="Trebuchet MS" w:hAnsi="Trebuchet MS" w:cs="Times New Roman (Body CS)"/>
-          <w:b/>
-          <w:caps/>
-          <w:color w:val="D82139"/>
-          <w:spacing w:val="20"/>
-          <w:sz w:val="28"/>
-        </w:rPr>
-      </w:pPr>
-      <w:r>
-        <w:br w:type="page"/>
-      </w:r>
-    </w:p>
-    <w:p>
-      <w:pPr>
-        <w:pStyle w:val="Heading2"/>
-      </w:pPr>
-      <w:r>
-        <w:lastRenderedPageBreak/>
-        <w:t>Proposed Architecture </w:t>
-      </w:r>
-    </w:p>
-    <w:p>
-      <w:pPr>
-        <w:pStyle w:val="NormalWeb"/>
-        <w:spacing w:before="0" w:beforeAutospacing="0" w:after="0" w:afterAutospacing="0"/>
-        <w:jc w:val="center"/>
-        <w:rPr>
-          <w:color w:val="000000"/>
-        </w:rPr>
       </w:pPr>
       <w:r>
         <w:rPr>
           <w:noProof/>
           <w:color w:val="000000"/>
         </w:rPr>
+        <w:lastRenderedPageBreak/>
         <w:drawing>
-          <wp:inline distT="0" distB="0" distL="0" distR="0" wp14:anchorId="267052AB" wp14:editId="60A1931E">
-            <wp:extent cx="4094018" cy="2885495"/>
-            <wp:effectExtent l="0" t="0" r="0" b="0"/>
+          <wp:anchor distT="0" distB="0" distL="114300" distR="114300" simplePos="0" relativeHeight="251660289" behindDoc="0" locked="0" layoutInCell="1" allowOverlap="1" wp14:anchorId="572F3051" wp14:editId="3F24CE3C">
+            <wp:simplePos x="0" y="0"/>
+            <wp:positionH relativeFrom="column">
+              <wp:posOffset>951749</wp:posOffset>
+            </wp:positionH>
+            <wp:positionV relativeFrom="paragraph">
+              <wp:posOffset>247030</wp:posOffset>
+            </wp:positionV>
+            <wp:extent cx="4367961" cy="3078644"/>
+            <wp:effectExtent l="0" t="0" r="1270" b="0"/>
+            <wp:wrapTopAndBottom/>
             <wp:docPr id="5" name="Picture 5" descr="Diagram&#10;&#10;Description automatically generated"/>
             <wp:cNvGraphicFramePr>
               <a:graphicFrameLocks xmlns:a="http://schemas.openxmlformats.org/drawingml/2006/main" noChangeAspect="1"/>
@@ -1152,7 +1167,7 @@
                   <pic:spPr>
                     <a:xfrm>
                       <a:off x="0" y="0"/>
-                      <a:ext cx="4109893" cy="2896684"/>
+                      <a:ext cx="4367961" cy="3078644"/>
                     </a:xfrm>
                     <a:prstGeom prst="rect">
                       <a:avLst/>
@@ -1161,8 +1176,17 @@
                 </pic:pic>
               </a:graphicData>
             </a:graphic>
-          </wp:inline>
+            <wp14:sizeRelH relativeFrom="page">
+              <wp14:pctWidth>0</wp14:pctWidth>
+            </wp14:sizeRelH>
+            <wp14:sizeRelV relativeFrom="page">
+              <wp14:pctHeight>0</wp14:pctHeight>
+            </wp14:sizeRelV>
+          </wp:anchor>
         </w:drawing>
+      </w:r>
+      <w:r>
+        <w:t>Proposed Architecture </w:t>
       </w:r>
     </w:p>
     <w:p>
@@ -1249,14 +1273,20 @@
         <w:jc w:val="both"/>
       </w:pPr>
       <w:r>
-        <w:t xml:space="preserve">We experimented with different services and technologies in this project before creating the final architecture. To carry out the ETL process, we attempted batch-writing the transformed rows in DynamoDB and using a Lambda connector to query them using Athena. We also experimented with different numbers of partitions and observed the time required to query the data with them. We attempted to read the S3 buckets directly before realizing the several benefits of AWS Glue. We also explored the reasons for choosing Athena for querying as opposed to Redshift and Spectrum. All of the noted observations, experiments and reasons that lead us forward from each of these decision points are detailed </w:t>
+        <w:t xml:space="preserve">We experimented with different services and technologies in this project before creating the final architecture. To carry out the ETL process, we attempted batch-writing the transformed rows in DynamoDB and using a Lambda connector to query them using Athena. We also experimented with different numbers of partitions and observed the time required to query the data with them. We attempted to read the S3 buckets directly before realizing the several benefits of AWS Glue. We also explored the reasons for choosing Athena for querying as opposed to Redshift and Spectrum. </w:t>
+      </w:r>
+      <w:r>
+        <w:t>All</w:t>
+      </w:r>
+      <w:r>
+        <w:t xml:space="preserve"> the noted observations, experiments and reasons that lead us forward from each of these decision points are detailed </w:t>
       </w:r>
       <w:commentRangeStart w:id="5"/>
       <w:r>
         <w:fldChar w:fldCharType="begin"/>
       </w:r>
       <w:r>
-        <w:instrText>HYPERLINK "https://github.sfu.ca/jfh7/datastorm/edit/main/Technologies/README.md"</w:instrText>
+        <w:instrText>HYPERLINK "https://github.sfu.ca/jfh7/datastorm/tree/final/Technologies"</w:instrText>
       </w:r>
       <w:r>
         <w:fldChar w:fldCharType="separate"/>
@@ -1265,12 +1295,24 @@
         <w:rPr>
           <w:u w:val="single"/>
         </w:rPr>
-        <w:t>here</w:t>
+        <w:t>h</w:t>
       </w:r>
       <w:r>
         <w:rPr>
           <w:u w:val="single"/>
         </w:rPr>
+        <w:t>e</w:t>
+      </w:r>
+      <w:r>
+        <w:rPr>
+          <w:u w:val="single"/>
+        </w:rPr>
+        <w:t>re</w:t>
+      </w:r>
+      <w:r>
+        <w:rPr>
+          <w:u w:val="single"/>
+        </w:rPr>
         <w:fldChar w:fldCharType="end"/>
       </w:r>
       <w:r>
@@ -1289,35 +1331,22 @@
     </w:p>
     <w:p>
       <w:pPr>
-        <w:spacing w:before="200" w:after="200" w:line="276" w:lineRule="auto"/>
-        <w:rPr>
-          <w:rFonts w:ascii="Trebuchet MS" w:hAnsi="Trebuchet MS" w:cs="Times New Roman (Body CS)"/>
-          <w:b/>
-          <w:caps/>
-          <w:color w:val="D82139"/>
-          <w:spacing w:val="20"/>
-          <w:sz w:val="28"/>
-        </w:rPr>
-      </w:pPr>
-      <w:r>
-        <w:br w:type="page"/>
-      </w:r>
-    </w:p>
-    <w:p>
-      <w:pPr>
         <w:pStyle w:val="Heading2"/>
       </w:pPr>
       <w:r>
+        <w:t>Parallelization</w:t>
+      </w:r>
+    </w:p>
+    <w:p>
+      <w:pPr>
+        <w:jc w:val="both"/>
+      </w:pPr>
+      <w:r>
+        <w:t xml:space="preserve">For parallelization, we partitioned our data into parquet files on the 12 observations we needed for our future analysis. The best results in terms of execution time and size of parquets - were found when we didn’t partition any further. More partitioning was increasing the execution time and creating larger output data due to the added meta-data for the </w:t>
+      </w:r>
+      <w:r>
         <w:lastRenderedPageBreak/>
-        <w:t>Parallelization</w:t>
-      </w:r>
-    </w:p>
-    <w:p>
-      <w:pPr>
-        <w:jc w:val="both"/>
-      </w:pPr>
-      <w:r>
-        <w:t xml:space="preserve">For parallelization, we partitioned our data into parquet files on the 12 observations we needed for our future analysis. The best results in terms of execution time and size of parquets - were found when we didn’t partition any further. More partitioning was increasing the execution time and creating larger output data due to the added meta-data for the parquet files. Further, this type of partitioning led to optimized query execution. This handled the “bigness” of our dataset. The architecture consisted of </w:t>
+        <w:t xml:space="preserve">parquet files. Further, this type of partitioning led to optimized query execution. This handled the “bigness” of our dataset. The architecture consisted of </w:t>
       </w:r>
       <w:r>
         <w:rPr>
@@ -1345,7 +1374,7 @@
         <w:fldChar w:fldCharType="begin"/>
       </w:r>
       <w:r>
-        <w:instrText>HYPERLINK "https://github.sfu.ca/jfh7/datastorm/tree/main/Parallelization"</w:instrText>
+        <w:instrText>HYPERLINK "https://github.sfu.ca/jfh7/datastorm/tree/final/Parallelization"</w:instrText>
       </w:r>
       <w:r>
         <w:fldChar w:fldCharType="separate"/>
@@ -1449,16 +1478,11 @@
         <w:r>
           <w:rPr>
             <w:rStyle w:val="Hyperlink"/>
-            <w:color w:val="000000"/>
-            <w:sz w:val="23"/>
-            <w:szCs w:val="23"/>
+            <w:color w:val="000000" w:themeColor="text1"/>
           </w:rPr>
-          <w:t>here</w:t>
+          <w:t>here.</w:t>
         </w:r>
       </w:hyperlink>
-      <w:r>
-        <w:t>.</w:t>
-      </w:r>
     </w:p>
     <w:p>
       <w:pPr>
@@ -1572,7 +1596,7 @@
         <w:fldChar w:fldCharType="begin"/>
       </w:r>
       <w:r>
-        <w:instrText>HYPERLINK "https://github.sfu.ca/jfh7/datastorm/tree/main/Visualization/wind"</w:instrText>
+        <w:instrText>HYPERLINK "https://github.sfu.ca/jfh7/datastorm/tree/final/Visualization/wind"</w:instrText>
       </w:r>
       <w:r>
         <w:fldChar w:fldCharType="separate"/>
@@ -1581,7 +1605,19 @@
         <w:rPr>
           <w:u w:val="single"/>
         </w:rPr>
-        <w:t>here</w:t>
+        <w:t>he</w:t>
+      </w:r>
+      <w:r>
+        <w:rPr>
+          <w:u w:val="single"/>
+        </w:rPr>
+        <w:t>r</w:t>
+      </w:r>
+      <w:r>
+        <w:rPr>
+          <w:u w:val="single"/>
+        </w:rPr>
+        <w:t>e</w:t>
       </w:r>
       <w:r>
         <w:rPr>
@@ -1678,40 +1714,36 @@
       <w:r>
         <w:t xml:space="preserve"> our results can be found </w:t>
       </w:r>
-      <w:hyperlink r:id="rId16" w:history="1">
-        <w:r>
-          <w:rPr>
-            <w:u w:val="single"/>
-          </w:rPr>
-          <w:t>here</w:t>
-        </w:r>
-      </w:hyperlink>
+      <w:r>
+        <w:fldChar w:fldCharType="begin"/>
+      </w:r>
+      <w:r>
+        <w:instrText>HYPERLINK "https://github.sfu.ca/jfh7/datastorm/tree/final/Visualization/Snow"</w:instrText>
+      </w:r>
+      <w:r>
+        <w:fldChar w:fldCharType="separate"/>
+      </w:r>
+      <w:r>
+        <w:rPr>
+          <w:u w:val="single"/>
+        </w:rPr>
+        <w:t>here</w:t>
+      </w:r>
+      <w:r>
+        <w:rPr>
+          <w:u w:val="single"/>
+        </w:rPr>
+        <w:fldChar w:fldCharType="end"/>
+      </w:r>
       <w:r>
         <w:t>.</w:t>
       </w:r>
     </w:p>
     <w:p>
       <w:pPr>
-        <w:spacing w:before="200" w:after="200" w:line="276" w:lineRule="auto"/>
-        <w:rPr>
-          <w:rFonts w:ascii="Trebuchet MS" w:hAnsi="Trebuchet MS" w:cs="Times New Roman (Body CS)"/>
-          <w:b/>
-          <w:caps/>
-          <w:color w:val="D82139"/>
-          <w:spacing w:val="20"/>
-          <w:sz w:val="28"/>
-        </w:rPr>
-      </w:pPr>
-      <w:r>
-        <w:br w:type="page"/>
-      </w:r>
-    </w:p>
-    <w:p>
-      <w:pPr>
         <w:pStyle w:val="Heading2"/>
       </w:pPr>
       <w:r>
-        <w:lastRenderedPageBreak/>
         <w:t>Precipitation</w:t>
       </w:r>
     </w:p>
@@ -1740,6 +1772,7 @@
         </w:numPr>
       </w:pPr>
       <w:r>
+        <w:lastRenderedPageBreak/>
         <w:t>Analysis of the number of rainy days grouped by state (1900-2021).</w:t>
       </w:r>
     </w:p>
@@ -1769,7 +1802,10 @@
     </w:p>
     <w:p>
       <w:r>
-        <w:t xml:space="preserve">All of the results can be seen </w:t>
+        <w:t>All</w:t>
+      </w:r>
+      <w:r>
+        <w:t xml:space="preserve"> the results can be seen </w:t>
       </w:r>
       <w:commentRangeStart w:id="9"/>
       <w:r>
@@ -1782,19 +1818,30 @@
         <w:rPr>
           <w:u w:val="single"/>
         </w:rPr>
-        <w:instrText xml:space="preserve"> HYPERLINK "https://github.sfu.ca/jfh7/datastorm/tree/main/Visualization/Precipitation" </w:instrText>
+        <w:instrText>HYPERLINK "https://github.sfu.ca/jfh7/datastorm/tree/final/Visualization/Precipitation"</w:instrText>
       </w:r>
       <w:r>
         <w:rPr>
           <w:u w:val="single"/>
         </w:rPr>
+      </w:r>
+      <w:r>
+        <w:rPr>
+          <w:u w:val="single"/>
+        </w:rPr>
         <w:fldChar w:fldCharType="separate"/>
       </w:r>
       <w:r>
         <w:rPr>
           <w:u w:val="single"/>
         </w:rPr>
-        <w:t>here</w:t>
+        <w:t>her</w:t>
+      </w:r>
+      <w:r>
+        <w:rPr>
+          <w:u w:val="single"/>
+        </w:rPr>
+        <w:t>e</w:t>
       </w:r>
       <w:r>
         <w:rPr>
@@ -1832,12 +1879,321 @@
           <w:numId w:val="30"/>
         </w:numPr>
       </w:pPr>
+      <w:r>
+        <w:t>Big data problem:</w:t>
+      </w:r>
+    </w:p>
+    <w:p>
+      <w:pPr>
+        <w:pStyle w:val="ListParagraph"/>
+        <w:numPr>
+          <w:ilvl w:val="1"/>
+          <w:numId w:val="30"/>
+        </w:numPr>
+      </w:pPr>
+      <w:r>
+        <w:t>Velocity</w:t>
+      </w:r>
+    </w:p>
+    <w:p>
+      <w:pPr>
+        <w:pStyle w:val="ListParagraph"/>
+        <w:numPr>
+          <w:ilvl w:val="2"/>
+          <w:numId w:val="30"/>
+        </w:numPr>
+      </w:pPr>
+      <w:r>
+        <w:t>Using the “S3selectCSV”</w:t>
+      </w:r>
+      <w:r>
+        <w:t xml:space="preserve"> </w:t>
+      </w:r>
+      <w:r>
+        <w:t>filter</w:t>
+      </w:r>
+      <w:r>
+        <w:t xml:space="preserve"> </w:t>
+      </w:r>
+      <w:r>
+        <w:t>delivers</w:t>
+      </w:r>
+      <w:r>
+        <w:t xml:space="preserve"> the fastest</w:t>
+      </w:r>
+      <w:r>
+        <w:t xml:space="preserve"> results</w:t>
+      </w:r>
+    </w:p>
+    <w:p>
+      <w:pPr>
+        <w:pStyle w:val="ListParagraph"/>
+        <w:numPr>
+          <w:ilvl w:val="2"/>
+          <w:numId w:val="30"/>
+        </w:numPr>
+      </w:pPr>
+      <w:r>
+        <w:t xml:space="preserve">Partitioned on observations but </w:t>
+      </w:r>
+      <w:r>
+        <w:t>no</w:t>
+      </w:r>
+      <w:r>
+        <w:t xml:space="preserve"> further</w:t>
+      </w:r>
+    </w:p>
+    <w:p>
+      <w:pPr>
+        <w:pStyle w:val="ListParagraph"/>
+        <w:numPr>
+          <w:ilvl w:val="1"/>
+          <w:numId w:val="30"/>
+        </w:numPr>
+      </w:pPr>
+      <w:r>
+        <w:t>Variety</w:t>
+      </w:r>
+    </w:p>
+    <w:p>
+      <w:pPr>
+        <w:pStyle w:val="ListParagraph"/>
+        <w:numPr>
+          <w:ilvl w:val="2"/>
+          <w:numId w:val="30"/>
+        </w:numPr>
+      </w:pPr>
+      <w:r>
+        <w:t xml:space="preserve">We handled different data formats (DLY, Parquet, TXT, CSV) and data types </w:t>
+      </w:r>
+    </w:p>
+    <w:p>
+      <w:pPr>
+        <w:pStyle w:val="ListParagraph"/>
+        <w:numPr>
+          <w:ilvl w:val="2"/>
+          <w:numId w:val="30"/>
+        </w:numPr>
+      </w:pPr>
+      <w:r>
+        <w:t>Stations from all over Canada</w:t>
+      </w:r>
+      <w:r>
+        <w:t xml:space="preserve"> with d</w:t>
+      </w:r>
+      <w:r>
+        <w:t>ifferent observation types</w:t>
+      </w:r>
+    </w:p>
+    <w:p>
+      <w:pPr>
+        <w:pStyle w:val="ListParagraph"/>
+        <w:numPr>
+          <w:ilvl w:val="1"/>
+          <w:numId w:val="30"/>
+        </w:numPr>
+      </w:pPr>
+      <w:r>
+        <w:t>Volume</w:t>
+      </w:r>
+    </w:p>
+    <w:p>
+      <w:pPr>
+        <w:pStyle w:val="ListParagraph"/>
+        <w:numPr>
+          <w:ilvl w:val="2"/>
+          <w:numId w:val="30"/>
+        </w:numPr>
+      </w:pPr>
+      <w:r>
+        <w:t xml:space="preserve">Partitioned on observations but </w:t>
+      </w:r>
+      <w:r>
+        <w:t>no</w:t>
+      </w:r>
+      <w:r>
+        <w:t xml:space="preserve"> further</w:t>
+      </w:r>
+    </w:p>
+    <w:p>
+      <w:pPr>
+        <w:pStyle w:val="ListParagraph"/>
+        <w:numPr>
+          <w:ilvl w:val="2"/>
+          <w:numId w:val="30"/>
+        </w:numPr>
+      </w:pPr>
+      <w:r>
+        <w:t>Compression: Snappy</w:t>
+      </w:r>
+    </w:p>
+    <w:p>
+      <w:pPr>
+        <w:pStyle w:val="ListParagraph"/>
+        <w:numPr>
+          <w:ilvl w:val="1"/>
+          <w:numId w:val="30"/>
+        </w:numPr>
+      </w:pPr>
+      <w:r>
+        <w:t>Veracity</w:t>
+      </w:r>
+    </w:p>
+    <w:p>
+      <w:pPr>
+        <w:pStyle w:val="ListParagraph"/>
+        <w:numPr>
+          <w:ilvl w:val="2"/>
+          <w:numId w:val="30"/>
+        </w:numPr>
+      </w:pPr>
+      <w:r>
+        <w:t>Transformed DLY to a better aggregable format and only selected the columns that were needed</w:t>
+      </w:r>
+    </w:p>
+    <w:p>
+      <w:pPr>
+        <w:pStyle w:val="ListParagraph"/>
+        <w:numPr>
+          <w:ilvl w:val="2"/>
+          <w:numId w:val="30"/>
+        </w:numPr>
+      </w:pPr>
+      <w:r>
+        <w:t>Verified that we had enough values for a given time span</w:t>
+      </w:r>
+      <w:r>
+        <w:t xml:space="preserve"> and used o</w:t>
+      </w:r>
+      <w:r>
+        <w:t xml:space="preserve">nly high-quality data by filtering after a flag  </w:t>
+      </w:r>
+    </w:p>
+    <w:p>
+      <w:pPr>
+        <w:pStyle w:val="ListParagraph"/>
+        <w:numPr>
+          <w:ilvl w:val="2"/>
+          <w:numId w:val="30"/>
+        </w:numPr>
+      </w:pPr>
+      <w:r>
+        <w:t>Excluded some observations as there wasn’t enough data given (e. g. WT03 (thunder))</w:t>
+      </w:r>
+    </w:p>
+    <w:p>
+      <w:pPr>
+        <w:jc w:val="both"/>
+      </w:pPr>
+      <w:r>
+        <w:t xml:space="preserve">In British Columbia, places like </w:t>
+      </w:r>
+      <w:proofErr w:type="spellStart"/>
+      <w:r>
+        <w:t>Abbortsford</w:t>
+      </w:r>
+      <w:proofErr w:type="spellEnd"/>
+      <w:r>
+        <w:t xml:space="preserve">, </w:t>
+      </w:r>
+      <w:proofErr w:type="spellStart"/>
+      <w:r>
+        <w:t>Barrowtown</w:t>
+      </w:r>
+      <w:proofErr w:type="spellEnd"/>
+      <w:r>
+        <w:t xml:space="preserve"> and </w:t>
+      </w:r>
+      <w:proofErr w:type="spellStart"/>
+      <w:r>
+        <w:t>Chilliwak</w:t>
+      </w:r>
+      <w:proofErr w:type="spellEnd"/>
+      <w:r>
+        <w:t xml:space="preserve"> had favourable temperatures but since there has been higher snowfall in the last couple of years some solutions could be provided </w:t>
+      </w:r>
+      <w:proofErr w:type="gramStart"/>
+      <w:r>
+        <w:t>in order to</w:t>
+      </w:r>
+      <w:proofErr w:type="gramEnd"/>
+      <w:r>
+        <w:t xml:space="preserve"> make them more comfortable dwelling places for new residents.</w:t>
+      </w:r>
+    </w:p>
+    <w:p>
+      <w:pPr>
+        <w:jc w:val="both"/>
+      </w:pPr>
+      <w:r>
+        <w:t xml:space="preserve">The best solution for a refugee settlement regarding stable wind data is the area of British Columbia and Alberta. On the east coast, there are too many winds and many storms. And even though there wasn't much </w:t>
+      </w:r>
+      <w:r>
+        <w:t xml:space="preserve">(extreme) </w:t>
+      </w:r>
+      <w:r>
+        <w:t>wind recorded in the territories, they are too cold to be considered an appropriate living option.</w:t>
+      </w:r>
+    </w:p>
+    <w:p>
+      <w:pPr>
+        <w:jc w:val="both"/>
+      </w:pPr>
+      <w:r>
+        <w:t xml:space="preserve">When taking temperature and rain conditions throughout Canada into consideration, the states of Alberta and Manitoba look promising and serve as a middle ground such that the temperature variations and the precipitation through the years is less extreme. However, since our data also suggests that the amount of snowfall in these states is still quite high, we propose expansion and building of shelters that are specifically suited to persist and endure snowfall, thus serving as </w:t>
+      </w:r>
+      <w:proofErr w:type="gramStart"/>
+      <w:r>
+        <w:t>a safe haven</w:t>
+      </w:r>
+      <w:proofErr w:type="gramEnd"/>
+      <w:r>
+        <w:t xml:space="preserve"> for refugees and further expansion of the cit</w:t>
+      </w:r>
+      <w:r>
+        <w:t xml:space="preserve">y. </w:t>
+      </w:r>
+    </w:p>
+    <w:p>
+      <w:pPr>
+        <w:jc w:val="both"/>
+        <w:rPr>
+          <w:rFonts w:ascii="Courier New" w:hAnsi="Courier New"/>
+        </w:rPr>
+      </w:pPr>
+      <w:r>
+        <w:t>But this research should continue to gain deeper insights with a team of skilled meteorologists and access to more observations (e.</w:t>
+      </w:r>
+      <w:r>
+        <w:t xml:space="preserve"> </w:t>
+      </w:r>
+      <w:r>
+        <w:t>g. specific weather types</w:t>
+      </w:r>
+      <w:r>
+        <w:t xml:space="preserve"> and more stations</w:t>
+      </w:r>
+      <w:r>
+        <w:t>). But we are convinced that our architecture will fit the needs of the Canadian government</w:t>
+      </w:r>
+      <w:r>
+        <w:t xml:space="preserve"> since </w:t>
+      </w:r>
+      <w:r>
+        <w:t>the proposed pipeline</w:t>
+      </w:r>
+      <w:r>
+        <w:t xml:space="preserve"> is easily scalable</w:t>
+      </w:r>
+      <w:r>
+        <w:t xml:space="preserve"> and the architecture is flexible to new needs.</w:t>
+      </w:r>
     </w:p>
     <w:p>
       <w:pPr>
         <w:pStyle w:val="Heading1"/>
       </w:pPr>
-      <w:hyperlink r:id="rId17" w:history="1">
+      <w:hyperlink r:id="rId16" w:history="1">
         <w:r>
           <w:t>Project Summary</w:t>
         </w:r>
@@ -1847,20 +2203,75 @@
       </w:r>
     </w:p>
     <w:p>
-      <w:r>
-        <w:t xml:space="preserve">We structured the directories of our GitHub project according to the given project summary for easier grading: </w:t>
-      </w:r>
-      <w:hyperlink r:id="rId18" w:history="1">
-        <w:r>
-          <w:rPr>
-            <w:rStyle w:val="Hyperlink"/>
-            <w:color w:val="1155CC"/>
-            <w:sz w:val="23"/>
-            <w:szCs w:val="23"/>
-          </w:rPr>
-          <w:t>https://github.sfu.ca/jfh7/datastorm</w:t>
-        </w:r>
-      </w:hyperlink>
+      <w:pPr>
+        <w:rPr>
+          <w:color w:val="000000" w:themeColor="text1"/>
+          <w:u w:val="single"/>
+        </w:rPr>
+      </w:pPr>
+      <w:r>
+        <w:t>We structured the directories of our GitHub project according to the given project summary for easier grading:</w:t>
+      </w:r>
+      <w:r>
+        <w:br/>
+      </w:r>
+      <w:r>
+        <w:rPr>
+          <w:color w:val="000000" w:themeColor="text1"/>
+          <w:u w:val="single"/>
+        </w:rPr>
+        <w:fldChar w:fldCharType="begin"/>
+      </w:r>
+      <w:r>
+        <w:rPr>
+          <w:color w:val="000000" w:themeColor="text1"/>
+          <w:u w:val="single"/>
+        </w:rPr>
+        <w:instrText xml:space="preserve"> HYPERLINK "https://github.sfu.ca/jfh7/datastorm/tree/final" </w:instrText>
+      </w:r>
+      <w:r>
+        <w:rPr>
+          <w:color w:val="000000" w:themeColor="text1"/>
+          <w:u w:val="single"/>
+        </w:rPr>
+      </w:r>
+      <w:r>
+        <w:rPr>
+          <w:color w:val="000000" w:themeColor="text1"/>
+          <w:u w:val="single"/>
+        </w:rPr>
+        <w:fldChar w:fldCharType="separate"/>
+      </w:r>
+      <w:r>
+        <w:rPr>
+          <w:rStyle w:val="Hyperlink"/>
+          <w:color w:val="000000" w:themeColor="text1"/>
+        </w:rPr>
+        <w:t>https://github.sfu.ca/jfh7/datastorm/tree/final</w:t>
+      </w:r>
+      <w:r>
+        <w:rPr>
+          <w:color w:val="000000" w:themeColor="text1"/>
+          <w:u w:val="single"/>
+        </w:rPr>
+        <w:fldChar w:fldCharType="end"/>
+      </w:r>
+    </w:p>
+    <w:p>
+      <w:pPr>
+        <w:sectPr>
+          <w:headerReference w:type="default" r:id="rId17"/>
+          <w:footerReference w:type="even" r:id="rId18"/>
+          <w:footerReference w:type="default" r:id="rId19"/>
+          <w:headerReference w:type="first" r:id="rId20"/>
+          <w:pgSz w:w="12240" w:h="15840"/>
+          <w:pgMar w:top="1716" w:right="1440" w:bottom="1440" w:left="1440" w:header="708" w:footer="708" w:gutter="0"/>
+          <w:pgNumType w:start="0"/>
+          <w:cols w:space="708"/>
+          <w:titlePg/>
+          <w:docGrid w:linePitch="360"/>
+        </w:sectPr>
+      </w:pPr>
     </w:p>
     <w:p>
       <w:pPr>
@@ -1919,13 +2330,7 @@
         </w:numPr>
       </w:pPr>
       <w:r>
-        <w:t>Bigness</w:t>
-      </w:r>
-      <w:r>
-        <w:t xml:space="preserve"> and P</w:t>
-      </w:r>
-      <w:r>
-        <w:t>arallelization: 4</w:t>
+        <w:t>Bigness and Parallelization: 4</w:t>
       </w:r>
     </w:p>
     <w:p>
@@ -1964,33 +2369,12 @@
         <w:t>Technologies: 5</w:t>
       </w:r>
     </w:p>
-    <w:p>
-      <w:pPr>
-        <w:spacing w:after="240"/>
-        <w:rPr>
-          <w:sz w:val="24"/>
-          <w:szCs w:val="24"/>
-        </w:rPr>
-      </w:pPr>
-    </w:p>
-    <w:p/>
-    <w:p/>
-    <w:p/>
-    <w:p/>
-    <w:p/>
-    <w:p/>
-    <w:p/>
-    <w:p/>
-    <w:p/>
     <w:sectPr>
-      <w:headerReference w:type="default" r:id="rId19"/>
-      <w:footerReference w:type="even" r:id="rId20"/>
-      <w:footerReference w:type="default" r:id="rId21"/>
-      <w:headerReference w:type="first" r:id="rId22"/>
+      <w:type w:val="continuous"/>
       <w:pgSz w:w="12240" w:h="15840"/>
       <w:pgMar w:top="1716" w:right="1440" w:bottom="1440" w:left="1440" w:header="708" w:footer="708" w:gutter="0"/>
       <w:pgNumType w:start="0"/>
-      <w:cols w:space="708"/>
+      <w:cols w:num="3" w:space="709"/>
       <w:titlePg/>
       <w:docGrid w:linePitch="360"/>
     </w:sectPr>
@@ -2139,16 +2523,16 @@
 
 <file path=word/commentsExtended.xml><?xml version="1.0" encoding="utf-8"?>
 <w15:commentsEx xmlns:wpc="http://schemas.microsoft.com/office/word/2010/wordprocessingCanvas" xmlns:cx="http://schemas.microsoft.com/office/drawing/2014/chartex" xmlns:cx1="http://schemas.microsoft.com/office/drawing/2015/9/8/chartex" xmlns:cx2="http://schemas.microsoft.com/office/drawing/2015/10/21/chartex" xmlns:cx3="http://schemas.microsoft.com/office/drawing/2016/5/9/chartex" xmlns:cx4="http://schemas.microsoft.com/office/drawing/2016/5/10/chartex" xmlns:cx5="http://schemas.microsoft.com/office/drawing/2016/5/11/chartex" xmlns:cx6="http://schemas.microsoft.com/office/drawing/2016/5/12/chartex" xmlns:cx7="http://schemas.microsoft.com/office/drawing/2016/5/13/chartex" xmlns:cx8="http://schemas.microsoft.com/office/drawing/2016/5/14/chartex" xmlns:mc="http://schemas.openxmlformats.org/markup-compatibility/2006" xmlns:aink="http://schemas.microsoft.com/office/drawing/2016/ink" xmlns:am3d="http://schemas.microsoft.com/office/drawing/2017/model3d" xmlns:o="urn:schemas-microsoft-com:office:office" xmlns:oel="http://schemas.microsoft.com/office/2019/extlst" xmlns:r="http://schemas.openxmlformats.org/officeDocument/2006/relationships" xmlns:m="http://schemas.openxmlformats.org/officeDocument/2006/math" xmlns:v="urn:schemas-microsoft-com:vml" xmlns:wp14="http://schemas.microsoft.com/office/word/2010/wordprocessingDrawing" xmlns:wp="http://schemas.openxmlformats.org/drawingml/2006/wordprocessingDrawing" xmlns:w10="urn:schemas-microsoft-com:office:word" xmlns:w="http://schemas.openxmlformats.org/wordprocessingml/2006/main" xmlns:w14="http://schemas.microsoft.com/office/word/2010/wordml" xmlns:w15="http://schemas.microsoft.com/office/word/2012/wordml" xmlns:w16cex="http://schemas.microsoft.com/office/word/2018/wordml/cex" xmlns:w16cid="http://schemas.microsoft.com/office/word/2016/wordml/cid" xmlns:w16="http://schemas.microsoft.com/office/word/2018/wordml" xmlns:w16sdtdh="http://schemas.microsoft.com/office/word/2020/wordml/sdtdatahash" xmlns:w16se="http://schemas.microsoft.com/office/word/2015/wordml/symex" xmlns:wpg="http://schemas.microsoft.com/office/word/2010/wordprocessingGroup" xmlns:wpi="http://schemas.microsoft.com/office/word/2010/wordprocessingInk" xmlns:wne="http://schemas.microsoft.com/office/word/2006/wordml" xmlns:wps="http://schemas.microsoft.com/office/word/2010/wordprocessingShape" mc:Ignorable="w14 w15 w16se w16cid w16 w16cex w16sdtdh wp14">
-  <w15:commentEx w15:paraId="7396EF22" w15:done="0"/>
-  <w15:commentEx w15:paraId="4E29C2F4" w15:done="0"/>
-  <w15:commentEx w15:paraId="72ABA7F5" w15:done="0"/>
+  <w15:commentEx w15:paraId="7396EF22" w15:done="1"/>
+  <w15:commentEx w15:paraId="4E29C2F4" w15:done="1"/>
+  <w15:commentEx w15:paraId="72ABA7F5" w15:done="1"/>
   <w15:commentEx w15:paraId="53D9AAB8" w15:done="1"/>
   <w15:commentEx w15:paraId="01CAAB52" w15:done="1"/>
-  <w15:commentEx w15:paraId="4AB34A00" w15:done="0"/>
-  <w15:commentEx w15:paraId="7F96BAAB" w15:done="0"/>
-  <w15:commentEx w15:paraId="6C04F5E4" w15:done="0"/>
-  <w15:commentEx w15:paraId="5404DF64" w15:paraIdParent="6C04F5E4" w15:done="0"/>
-  <w15:commentEx w15:paraId="092D3D37" w15:done="0"/>
+  <w15:commentEx w15:paraId="4AB34A00" w15:done="1"/>
+  <w15:commentEx w15:paraId="7F96BAAB" w15:done="1"/>
+  <w15:commentEx w15:paraId="6C04F5E4" w15:done="1"/>
+  <w15:commentEx w15:paraId="5404DF64" w15:paraIdParent="6C04F5E4" w15:done="1"/>
+  <w15:commentEx w15:paraId="092D3D37" w15:done="1"/>
 </w15:commentsEx>
 </file>
 
@@ -3793,7 +4177,7 @@
         <w:rFonts w:ascii="Symbol" w:hAnsi="Symbol" w:hint="default"/>
       </w:rPr>
     </w:lvl>
-    <w:lvl w:ilvl="1" w:tplc="08090003" w:tentative="1">
+    <w:lvl w:ilvl="1" w:tplc="08090003">
       <w:start w:val="1"/>
       <w:numFmt w:val="bullet"/>
       <w:lvlText w:val="o"/>
@@ -3805,7 +4189,7 @@
         <w:rFonts w:ascii="Courier New" w:hAnsi="Courier New" w:cs="Courier New" w:hint="default"/>
       </w:rPr>
     </w:lvl>
-    <w:lvl w:ilvl="2" w:tplc="08090005" w:tentative="1">
+    <w:lvl w:ilvl="2" w:tplc="08090005">
       <w:start w:val="1"/>
       <w:numFmt w:val="bullet"/>
       <w:lvlText w:val=""/>
@@ -6442,7 +6826,6 @@
     <w:name w:val="Hyperlink"/>
     <w:basedOn w:val="DefaultParagraphFont"/>
     <w:uiPriority w:val="99"/>
-    <w:semiHidden/>
     <w:unhideWhenUsed/>
     <w:rsid w:val="00C579DB"/>
     <w:rPr>
@@ -6525,6 +6908,78 @@
       <w:bCs/>
       <w:sz w:val="20"/>
       <w:szCs w:val="20"/>
+    </w:rPr>
+  </w:style>
+  <w:style w:type="paragraph" w:styleId="HTMLPreformatted">
+    <w:name w:val="HTML Preformatted"/>
+    <w:basedOn w:val="Normal"/>
+    <w:link w:val="HTMLPreformattedChar"/>
+    <w:uiPriority w:val="99"/>
+    <w:semiHidden/>
+    <w:unhideWhenUsed/>
+    <w:rsid w:val="00AE2E1B"/>
+    <w:pPr>
+      <w:tabs>
+        <w:tab w:val="left" w:pos="916"/>
+        <w:tab w:val="left" w:pos="1832"/>
+        <w:tab w:val="left" w:pos="2748"/>
+        <w:tab w:val="left" w:pos="3664"/>
+        <w:tab w:val="left" w:pos="4580"/>
+        <w:tab w:val="left" w:pos="5496"/>
+        <w:tab w:val="left" w:pos="6412"/>
+        <w:tab w:val="left" w:pos="7328"/>
+        <w:tab w:val="left" w:pos="8244"/>
+        <w:tab w:val="left" w:pos="9160"/>
+        <w:tab w:val="left" w:pos="10076"/>
+        <w:tab w:val="left" w:pos="10992"/>
+        <w:tab w:val="left" w:pos="11908"/>
+        <w:tab w:val="left" w:pos="12824"/>
+        <w:tab w:val="left" w:pos="13740"/>
+        <w:tab w:val="left" w:pos="14656"/>
+      </w:tabs>
+      <w:spacing w:after="0"/>
+    </w:pPr>
+    <w:rPr>
+      <w:rFonts w:ascii="Courier New" w:eastAsia="Times New Roman" w:hAnsi="Courier New" w:cs="Courier New"/>
+      <w:lang w:val="en-DE" w:eastAsia="en-GB"/>
+    </w:rPr>
+  </w:style>
+  <w:style w:type="character" w:customStyle="1" w:styleId="HTMLPreformattedChar">
+    <w:name w:val="HTML Preformatted Char"/>
+    <w:basedOn w:val="DefaultParagraphFont"/>
+    <w:link w:val="HTMLPreformatted"/>
+    <w:uiPriority w:val="99"/>
+    <w:semiHidden/>
+    <w:rsid w:val="00AE2E1B"/>
+    <w:rPr>
+      <w:rFonts w:ascii="Courier New" w:eastAsia="Times New Roman" w:hAnsi="Courier New" w:cs="Courier New"/>
+      <w:sz w:val="20"/>
+      <w:szCs w:val="20"/>
+      <w:lang w:val="en-DE" w:eastAsia="en-GB"/>
+    </w:rPr>
+  </w:style>
+  <w:style w:type="character" w:styleId="UnresolvedMention">
+    <w:name w:val="Unresolved Mention"/>
+    <w:basedOn w:val="DefaultParagraphFont"/>
+    <w:uiPriority w:val="99"/>
+    <w:semiHidden/>
+    <w:unhideWhenUsed/>
+    <w:rsid w:val="00F208DE"/>
+    <w:rPr>
+      <w:color w:val="605E5C"/>
+      <w:shd w:val="clear" w:color="auto" w:fill="E1DFDD"/>
+    </w:rPr>
+  </w:style>
+  <w:style w:type="character" w:styleId="FollowedHyperlink">
+    <w:name w:val="FollowedHyperlink"/>
+    <w:basedOn w:val="DefaultParagraphFont"/>
+    <w:uiPriority w:val="99"/>
+    <w:semiHidden/>
+    <w:unhideWhenUsed/>
+    <w:rsid w:val="00F208DE"/>
+    <w:rPr>
+      <w:color w:val="954F72" w:themeColor="followedHyperlink"/>
+      <w:u w:val="single"/>
     </w:rPr>
   </w:style>
 </w:styles>

</xml_diff>

<commit_message>
Team: update the final report and presentation
</commit_message>
<xml_diff>
--- a/report/report.docx
+++ b/report/report.docx
@@ -6,6 +6,7 @@
       <w:sdtPr>
         <w:rPr>
           <w:rFonts w:ascii="Times" w:hAnsi="Times" w:cstheme="minorBidi"/>
+          <w:b/>
           <w:caps w:val="0"/>
           <w:color w:val="auto"/>
           <w:spacing w:val="0"/>
@@ -27,7 +28,6 @@
       <w:sdtEndPr>
         <w:rPr>
           <w:rFonts w:cs="Times New Roman (Body CS)"/>
-          <w:b/>
           <w:color w:val="000000" w:themeColor="text1"/>
           <w:spacing w:val="10"/>
           <w:szCs w:val="22"/>
@@ -837,13 +837,7 @@
         <w:rPr>
           <w:u w:val="single"/>
         </w:rPr>
-        <w:t>her</w:t>
-      </w:r>
-      <w:r>
-        <w:rPr>
-          <w:u w:val="single"/>
-        </w:rPr>
-        <w:t>e</w:t>
+        <w:t>here</w:t>
       </w:r>
       <w:r>
         <w:rPr>
@@ -966,14 +960,7 @@
           <w:u w:val="single"/>
           <w:shd w:val="clear" w:color="auto" w:fill="FFFFFF"/>
         </w:rPr>
-        <w:t>her</w:t>
-      </w:r>
-      <w:r>
-        <w:rPr>
-          <w:u w:val="single"/>
-          <w:shd w:val="clear" w:color="auto" w:fill="FFFFFF"/>
-        </w:rPr>
-        <w:t>e</w:t>
+        <w:t>here</w:t>
       </w:r>
       <w:r>
         <w:rPr>
@@ -1295,19 +1282,7 @@
         <w:rPr>
           <w:u w:val="single"/>
         </w:rPr>
-        <w:t>h</w:t>
-      </w:r>
-      <w:r>
-        <w:rPr>
-          <w:u w:val="single"/>
-        </w:rPr>
-        <w:t>e</w:t>
-      </w:r>
-      <w:r>
-        <w:rPr>
-          <w:u w:val="single"/>
-        </w:rPr>
-        <w:t>re</w:t>
+        <w:t>here</w:t>
       </w:r>
       <w:r>
         <w:rPr>
@@ -1384,14 +1359,7 @@
           <w:color w:val="24292F"/>
           <w:u w:val="single"/>
         </w:rPr>
-        <w:t>her</w:t>
-      </w:r>
-      <w:r>
-        <w:rPr>
-          <w:color w:val="24292F"/>
-          <w:u w:val="single"/>
-        </w:rPr>
-        <w:t>e</w:t>
+        <w:t>here</w:t>
       </w:r>
       <w:r>
         <w:rPr>
@@ -1605,19 +1573,7 @@
         <w:rPr>
           <w:u w:val="single"/>
         </w:rPr>
-        <w:t>he</w:t>
-      </w:r>
-      <w:r>
-        <w:rPr>
-          <w:u w:val="single"/>
-        </w:rPr>
-        <w:t>r</w:t>
-      </w:r>
-      <w:r>
-        <w:rPr>
-          <w:u w:val="single"/>
-        </w:rPr>
-        <w:t>e</w:t>
+        <w:t>here</w:t>
       </w:r>
       <w:r>
         <w:rPr>
@@ -1714,27 +1670,14 @@
       <w:r>
         <w:t xml:space="preserve"> our results can be found </w:t>
       </w:r>
-      <w:r>
-        <w:fldChar w:fldCharType="begin"/>
-      </w:r>
-      <w:r>
-        <w:instrText>HYPERLINK "https://github.sfu.ca/jfh7/datastorm/tree/final/Visualization/Snow"</w:instrText>
-      </w:r>
-      <w:r>
-        <w:fldChar w:fldCharType="separate"/>
-      </w:r>
-      <w:r>
-        <w:rPr>
-          <w:u w:val="single"/>
-        </w:rPr>
-        <w:t>here</w:t>
-      </w:r>
-      <w:r>
-        <w:rPr>
-          <w:u w:val="single"/>
-        </w:rPr>
-        <w:fldChar w:fldCharType="end"/>
-      </w:r>
+      <w:hyperlink r:id="rId16" w:history="1">
+        <w:r>
+          <w:rPr>
+            <w:u w:val="single"/>
+          </w:rPr>
+          <w:t>here</w:t>
+        </w:r>
+      </w:hyperlink>
       <w:r>
         <w:t>.</w:t>
       </w:r>
@@ -1749,13 +1692,7 @@
     </w:p>
     <w:p>
       <w:r>
-        <w:t>An initial exploratory plot led us to discover that the data from 1900-2021 had very few values for hail and freezing rain</w:t>
-      </w:r>
-      <w:r>
-        <w:t>,</w:t>
-      </w:r>
-      <w:r>
-        <w:t xml:space="preserve"> and hence, due to this insufficiency in data, we focused our research on the variations to the primary observations and precipitation. </w:t>
+        <w:t>An initial exploratory plot led us to discover that the data from 1900-2021 had very few values for hail and freezing rain, and hence, due to this insufficiency in data, we focused our research on the variations to the primary observations and precipitation. </w:t>
       </w:r>
     </w:p>
     <w:p>
@@ -1835,24 +1772,18 @@
         <w:rPr>
           <w:u w:val="single"/>
         </w:rPr>
-        <w:t>her</w:t>
+        <w:t>here</w:t>
       </w:r>
       <w:r>
         <w:rPr>
           <w:u w:val="single"/>
         </w:rPr>
-        <w:t>e</w:t>
+        <w:fldChar w:fldCharType="end"/>
       </w:r>
       <w:r>
         <w:rPr>
           <w:u w:val="single"/>
         </w:rPr>
-        <w:fldChar w:fldCharType="end"/>
-      </w:r>
-      <w:r>
-        <w:rPr>
-          <w:u w:val="single"/>
-        </w:rPr>
         <w:t>.</w:t>
       </w:r>
       <w:commentRangeEnd w:id="9"/>
@@ -1869,6 +1800,11 @@
       </w:pPr>
       <w:r>
         <w:t>Cumulative Result</w:t>
+      </w:r>
+    </w:p>
+    <w:p>
+      <w:r>
+        <w:t>Big data problem:</w:t>
       </w:r>
     </w:p>
     <w:p>
@@ -1880,7 +1816,7 @@
         </w:numPr>
       </w:pPr>
       <w:r>
-        <w:t>Big data problem:</w:t>
+        <w:t>Velocity</w:t>
       </w:r>
     </w:p>
     <w:p>
@@ -1892,18 +1828,6 @@
         </w:numPr>
       </w:pPr>
       <w:r>
-        <w:t>Velocity</w:t>
-      </w:r>
-    </w:p>
-    <w:p>
-      <w:pPr>
-        <w:pStyle w:val="ListParagraph"/>
-        <w:numPr>
-          <w:ilvl w:val="2"/>
-          <w:numId w:val="30"/>
-        </w:numPr>
-      </w:pPr>
-      <w:r>
         <w:t>Using the “S3selectCSV”</w:t>
       </w:r>
       <w:r>
@@ -1923,24 +1847,6 @@
       </w:r>
       <w:r>
         <w:t xml:space="preserve"> results</w:t>
-      </w:r>
-    </w:p>
-    <w:p>
-      <w:pPr>
-        <w:pStyle w:val="ListParagraph"/>
-        <w:numPr>
-          <w:ilvl w:val="2"/>
-          <w:numId w:val="30"/>
-        </w:numPr>
-      </w:pPr>
-      <w:r>
-        <w:t xml:space="preserve">Partitioned on observations but </w:t>
-      </w:r>
-      <w:r>
-        <w:t>no</w:t>
-      </w:r>
-      <w:r>
-        <w:t xml:space="preserve"> further</w:t>
       </w:r>
     </w:p>
     <w:p>
@@ -1952,37 +1858,25 @@
         </w:numPr>
       </w:pPr>
       <w:r>
-        <w:t>Variety</w:t>
+        <w:t xml:space="preserve">Partitioned on observations but </w:t>
+      </w:r>
+      <w:r>
+        <w:t>no</w:t>
+      </w:r>
+      <w:r>
+        <w:t xml:space="preserve"> further</w:t>
       </w:r>
     </w:p>
     <w:p>
       <w:pPr>
         <w:pStyle w:val="ListParagraph"/>
         <w:numPr>
-          <w:ilvl w:val="2"/>
+          <w:ilvl w:val="0"/>
           <w:numId w:val="30"/>
         </w:numPr>
       </w:pPr>
       <w:r>
-        <w:t xml:space="preserve">We handled different data formats (DLY, Parquet, TXT, CSV) and data types </w:t>
-      </w:r>
-    </w:p>
-    <w:p>
-      <w:pPr>
-        <w:pStyle w:val="ListParagraph"/>
-        <w:numPr>
-          <w:ilvl w:val="2"/>
-          <w:numId w:val="30"/>
-        </w:numPr>
-      </w:pPr>
-      <w:r>
-        <w:t>Stations from all over Canada</w:t>
-      </w:r>
-      <w:r>
-        <w:t xml:space="preserve"> with d</w:t>
-      </w:r>
-      <w:r>
-        <w:t>ifferent observation types</w:t>
+        <w:t>Variety</w:t>
       </w:r>
     </w:p>
     <w:p>
@@ -1994,37 +1888,7 @@
         </w:numPr>
       </w:pPr>
       <w:r>
-        <w:t>Volume</w:t>
-      </w:r>
-    </w:p>
-    <w:p>
-      <w:pPr>
-        <w:pStyle w:val="ListParagraph"/>
-        <w:numPr>
-          <w:ilvl w:val="2"/>
-          <w:numId w:val="30"/>
-        </w:numPr>
-      </w:pPr>
-      <w:r>
-        <w:t xml:space="preserve">Partitioned on observations but </w:t>
-      </w:r>
-      <w:r>
-        <w:t>no</w:t>
-      </w:r>
-      <w:r>
-        <w:t xml:space="preserve"> further</w:t>
-      </w:r>
-    </w:p>
-    <w:p>
-      <w:pPr>
-        <w:pStyle w:val="ListParagraph"/>
-        <w:numPr>
-          <w:ilvl w:val="2"/>
-          <w:numId w:val="30"/>
-        </w:numPr>
-      </w:pPr>
-      <w:r>
-        <w:t>Compression: Snappy</w:t>
+        <w:t xml:space="preserve">We handled different data formats (DLY, Parquet, TXT, CSV) and data types </w:t>
       </w:r>
     </w:p>
     <w:p>
@@ -2036,48 +1900,105 @@
         </w:numPr>
       </w:pPr>
       <w:r>
-        <w:t>Veracity</w:t>
+        <w:t>Stations from all over Canada</w:t>
+      </w:r>
+      <w:r>
+        <w:t xml:space="preserve"> with d</w:t>
+      </w:r>
+      <w:r>
+        <w:t>ifferent observation types</w:t>
       </w:r>
     </w:p>
     <w:p>
       <w:pPr>
         <w:pStyle w:val="ListParagraph"/>
         <w:numPr>
-          <w:ilvl w:val="2"/>
+          <w:ilvl w:val="0"/>
           <w:numId w:val="30"/>
         </w:numPr>
       </w:pPr>
       <w:r>
-        <w:t>Transformed DLY to a better aggregable format and only selected the columns that were needed</w:t>
+        <w:t>Volume</w:t>
       </w:r>
     </w:p>
     <w:p>
       <w:pPr>
         <w:pStyle w:val="ListParagraph"/>
         <w:numPr>
-          <w:ilvl w:val="2"/>
+          <w:ilvl w:val="1"/>
           <w:numId w:val="30"/>
         </w:numPr>
       </w:pPr>
       <w:r>
-        <w:t>Verified that we had enough values for a given time span</w:t>
-      </w:r>
-      <w:r>
-        <w:t xml:space="preserve"> and used o</w:t>
-      </w:r>
-      <w:r>
-        <w:t xml:space="preserve">nly high-quality data by filtering after a flag  </w:t>
+        <w:t xml:space="preserve">Partitioned on observations but </w:t>
+      </w:r>
+      <w:r>
+        <w:t>no</w:t>
+      </w:r>
+      <w:r>
+        <w:t xml:space="preserve"> further</w:t>
       </w:r>
     </w:p>
     <w:p>
       <w:pPr>
         <w:pStyle w:val="ListParagraph"/>
         <w:numPr>
-          <w:ilvl w:val="2"/>
+          <w:ilvl w:val="1"/>
           <w:numId w:val="30"/>
         </w:numPr>
       </w:pPr>
       <w:r>
+        <w:t>Compression: Snappy</w:t>
+      </w:r>
+    </w:p>
+    <w:p>
+      <w:pPr>
+        <w:pStyle w:val="ListParagraph"/>
+        <w:numPr>
+          <w:ilvl w:val="0"/>
+          <w:numId w:val="30"/>
+        </w:numPr>
+      </w:pPr>
+      <w:r>
+        <w:t>Veracity</w:t>
+      </w:r>
+    </w:p>
+    <w:p>
+      <w:pPr>
+        <w:pStyle w:val="ListParagraph"/>
+        <w:numPr>
+          <w:ilvl w:val="1"/>
+          <w:numId w:val="30"/>
+        </w:numPr>
+      </w:pPr>
+      <w:r>
+        <w:t>Transformed DLY to a better aggregable format and only selected the columns that were needed</w:t>
+      </w:r>
+    </w:p>
+    <w:p>
+      <w:pPr>
+        <w:pStyle w:val="ListParagraph"/>
+        <w:numPr>
+          <w:ilvl w:val="1"/>
+          <w:numId w:val="30"/>
+        </w:numPr>
+      </w:pPr>
+      <w:r>
+        <w:t>Verified that we had enough values for a given time span</w:t>
+      </w:r>
+      <w:r>
+        <w:t xml:space="preserve"> and used only high-quality data by filtering after a flag  </w:t>
+      </w:r>
+    </w:p>
+    <w:p>
+      <w:pPr>
+        <w:pStyle w:val="ListParagraph"/>
+        <w:numPr>
+          <w:ilvl w:val="1"/>
+          <w:numId w:val="30"/>
+        </w:numPr>
+      </w:pPr>
+      <w:r>
         <w:t>Excluded some observations as there wasn’t enough data given (e. g. WT03 (thunder))</w:t>
       </w:r>
     </w:p>
@@ -2174,10 +2095,7 @@
         <w:t xml:space="preserve"> and more stations</w:t>
       </w:r>
       <w:r>
-        <w:t>). But we are convinced that our architecture will fit the needs of the Canadian government</w:t>
-      </w:r>
-      <w:r>
-        <w:t xml:space="preserve"> since </w:t>
+        <w:t xml:space="preserve">). But we are convinced that our architecture will fit the needs of the Canadian government since </w:t>
       </w:r>
       <w:r>
         <w:t>the proposed pipeline</w:t>
@@ -2193,7 +2111,7 @@
       <w:pPr>
         <w:pStyle w:val="Heading1"/>
       </w:pPr>
-      <w:hyperlink r:id="rId16" w:history="1">
+      <w:hyperlink r:id="rId17" w:history="1">
         <w:r>
           <w:t>Project Summary</w:t>
         </w:r>
@@ -2215,55 +2133,23 @@
       <w:r>
         <w:br/>
       </w:r>
-      <w:r>
-        <w:rPr>
-          <w:color w:val="000000" w:themeColor="text1"/>
-          <w:u w:val="single"/>
-        </w:rPr>
-        <w:fldChar w:fldCharType="begin"/>
-      </w:r>
-      <w:r>
-        <w:rPr>
-          <w:color w:val="000000" w:themeColor="text1"/>
-          <w:u w:val="single"/>
-        </w:rPr>
-        <w:instrText xml:space="preserve"> HYPERLINK "https://github.sfu.ca/jfh7/datastorm/tree/final" </w:instrText>
-      </w:r>
-      <w:r>
-        <w:rPr>
-          <w:color w:val="000000" w:themeColor="text1"/>
-          <w:u w:val="single"/>
-        </w:rPr>
-      </w:r>
-      <w:r>
-        <w:rPr>
-          <w:color w:val="000000" w:themeColor="text1"/>
-          <w:u w:val="single"/>
-        </w:rPr>
-        <w:fldChar w:fldCharType="separate"/>
-      </w:r>
-      <w:r>
-        <w:rPr>
-          <w:rStyle w:val="Hyperlink"/>
-          <w:color w:val="000000" w:themeColor="text1"/>
-        </w:rPr>
-        <w:t>https://github.sfu.ca/jfh7/datastorm/tree/final</w:t>
-      </w:r>
-      <w:r>
-        <w:rPr>
-          <w:color w:val="000000" w:themeColor="text1"/>
-          <w:u w:val="single"/>
-        </w:rPr>
-        <w:fldChar w:fldCharType="end"/>
-      </w:r>
+      <w:hyperlink r:id="rId18" w:history="1">
+        <w:r>
+          <w:rPr>
+            <w:rStyle w:val="Hyperlink"/>
+            <w:color w:val="000000" w:themeColor="text1"/>
+          </w:rPr>
+          <w:t>https://github.sfu.ca/jfh7/datastorm/tree/final</w:t>
+        </w:r>
+      </w:hyperlink>
     </w:p>
     <w:p>
       <w:pPr>
         <w:sectPr>
-          <w:headerReference w:type="default" r:id="rId17"/>
-          <w:footerReference w:type="even" r:id="rId18"/>
-          <w:footerReference w:type="default" r:id="rId19"/>
-          <w:headerReference w:type="first" r:id="rId20"/>
+          <w:headerReference w:type="default" r:id="rId19"/>
+          <w:footerReference w:type="even" r:id="rId20"/>
+          <w:footerReference w:type="default" r:id="rId21"/>
+          <w:headerReference w:type="first" r:id="rId22"/>
           <w:pgSz w:w="12240" w:h="15840"/>
           <w:pgMar w:top="1716" w:right="1440" w:bottom="1440" w:left="1440" w:header="708" w:footer="708" w:gutter="0"/>
           <w:pgNumType w:start="0"/>
@@ -4171,7 +4057,7 @@
       <w:lvlText w:val=""/>
       <w:lvlJc w:val="left"/>
       <w:pPr>
-        <w:ind w:left="720" w:hanging="360"/>
+        <w:ind w:left="360" w:hanging="360"/>
       </w:pPr>
       <w:rPr>
         <w:rFonts w:ascii="Symbol" w:hAnsi="Symbol" w:hint="default"/>
@@ -4183,7 +4069,7 @@
       <w:lvlText w:val="o"/>
       <w:lvlJc w:val="left"/>
       <w:pPr>
-        <w:ind w:left="1440" w:hanging="360"/>
+        <w:ind w:left="1080" w:hanging="360"/>
       </w:pPr>
       <w:rPr>
         <w:rFonts w:ascii="Courier New" w:hAnsi="Courier New" w:cs="Courier New" w:hint="default"/>
@@ -4195,7 +4081,7 @@
       <w:lvlText w:val=""/>
       <w:lvlJc w:val="left"/>
       <w:pPr>
-        <w:ind w:left="2160" w:hanging="360"/>
+        <w:ind w:left="1800" w:hanging="360"/>
       </w:pPr>
       <w:rPr>
         <w:rFonts w:ascii="Wingdings" w:hAnsi="Wingdings" w:hint="default"/>
@@ -4207,7 +4093,7 @@
       <w:lvlText w:val=""/>
       <w:lvlJc w:val="left"/>
       <w:pPr>
-        <w:ind w:left="2880" w:hanging="360"/>
+        <w:ind w:left="2520" w:hanging="360"/>
       </w:pPr>
       <w:rPr>
         <w:rFonts w:ascii="Symbol" w:hAnsi="Symbol" w:hint="default"/>
@@ -4219,7 +4105,7 @@
       <w:lvlText w:val="o"/>
       <w:lvlJc w:val="left"/>
       <w:pPr>
-        <w:ind w:left="3600" w:hanging="360"/>
+        <w:ind w:left="3240" w:hanging="360"/>
       </w:pPr>
       <w:rPr>
         <w:rFonts w:ascii="Courier New" w:hAnsi="Courier New" w:cs="Courier New" w:hint="default"/>
@@ -4231,7 +4117,7 @@
       <w:lvlText w:val=""/>
       <w:lvlJc w:val="left"/>
       <w:pPr>
-        <w:ind w:left="4320" w:hanging="360"/>
+        <w:ind w:left="3960" w:hanging="360"/>
       </w:pPr>
       <w:rPr>
         <w:rFonts w:ascii="Wingdings" w:hAnsi="Wingdings" w:hint="default"/>
@@ -4243,7 +4129,7 @@
       <w:lvlText w:val=""/>
       <w:lvlJc w:val="left"/>
       <w:pPr>
-        <w:ind w:left="5040" w:hanging="360"/>
+        <w:ind w:left="4680" w:hanging="360"/>
       </w:pPr>
       <w:rPr>
         <w:rFonts w:ascii="Symbol" w:hAnsi="Symbol" w:hint="default"/>
@@ -4255,7 +4141,7 @@
       <w:lvlText w:val="o"/>
       <w:lvlJc w:val="left"/>
       <w:pPr>
-        <w:ind w:left="5760" w:hanging="360"/>
+        <w:ind w:left="5400" w:hanging="360"/>
       </w:pPr>
       <w:rPr>
         <w:rFonts w:ascii="Courier New" w:hAnsi="Courier New" w:cs="Courier New" w:hint="default"/>
@@ -4267,7 +4153,7 @@
       <w:lvlText w:val=""/>
       <w:lvlJc w:val="left"/>
       <w:pPr>
-        <w:ind w:left="6480" w:hanging="360"/>
+        <w:ind w:left="6120" w:hanging="360"/>
       </w:pPr>
       <w:rPr>
         <w:rFonts w:ascii="Wingdings" w:hAnsi="Wingdings" w:hint="default"/>
@@ -6039,6 +5925,7 @@
   <w:style w:type="character" w:default="1" w:styleId="DefaultParagraphFont">
     <w:name w:val="Default Paragraph Font"/>
     <w:uiPriority w:val="1"/>
+    <w:semiHidden/>
     <w:unhideWhenUsed/>
   </w:style>
   <w:style w:type="table" w:default="1" w:styleId="TableNormal">

</xml_diff>

<commit_message>
update links after creating a new tag
</commit_message>
<xml_diff>
--- a/report/report.docx
+++ b/report/report.docx
@@ -828,7 +828,7 @@
         <w:fldChar w:fldCharType="begin"/>
       </w:r>
       <w:r>
-        <w:instrText>HYPERLINK "https://github.sfu.ca/jfh7/datastorm/blob/final/Parallelization/README.md"</w:instrText>
+        <w:instrText>HYPERLINK "https://github.sfu.ca/jfh7/datastorm/blob/cmpt732-datastorm-final/Parallelization/README.md"</w:instrText>
       </w:r>
       <w:r>
         <w:fldChar w:fldCharType="separate"/>
@@ -950,7 +950,7 @@
         <w:fldChar w:fldCharType="begin"/>
       </w:r>
       <w:r>
-        <w:instrText>HYPERLINK "https://github.sfu.ca/jfh7/datastorm/tree/final/Technologies"</w:instrText>
+        <w:instrText>HYPERLINK "https://github.sfu.ca/jfh7/datastorm/tree/cmpt732-datastorm-final/Technologies"</w:instrText>
       </w:r>
       <w:r>
         <w:fldChar w:fldCharType="separate"/>
@@ -1273,7 +1273,7 @@
         <w:fldChar w:fldCharType="begin"/>
       </w:r>
       <w:r>
-        <w:instrText>HYPERLINK "https://github.sfu.ca/jfh7/datastorm/tree/final/Technologies"</w:instrText>
+        <w:instrText>HYPERLINK "https://github.sfu.ca/jfh7/datastorm/tree/cmpt732-datastorm-final/Technologies"</w:instrText>
       </w:r>
       <w:r>
         <w:fldChar w:fldCharType="separate"/>
@@ -1349,7 +1349,7 @@
         <w:fldChar w:fldCharType="begin"/>
       </w:r>
       <w:r>
-        <w:instrText>HYPERLINK "https://github.sfu.ca/jfh7/datastorm/tree/final/Parallelization"</w:instrText>
+        <w:instrText>HYPERLINK "https://github.sfu.ca/jfh7/datastorm/tree/cmpt732-datastorm-final/Parallelization"</w:instrText>
       </w:r>
       <w:r>
         <w:fldChar w:fldCharType="separate"/>
@@ -1564,7 +1564,7 @@
         <w:fldChar w:fldCharType="begin"/>
       </w:r>
       <w:r>
-        <w:instrText>HYPERLINK "https://github.sfu.ca/jfh7/datastorm/tree/final/Visualization/wind"</w:instrText>
+        <w:instrText>HYPERLINK "https://github.sfu.ca/jfh7/datastorm/tree/cmpt732-datastorm-final/Visualization/wind"</w:instrText>
       </w:r>
       <w:r>
         <w:fldChar w:fldCharType="separate"/>
@@ -1755,7 +1755,7 @@
         <w:rPr>
           <w:u w:val="single"/>
         </w:rPr>
-        <w:instrText>HYPERLINK "https://github.sfu.ca/jfh7/datastorm/tree/final/Visualization/Precipitation"</w:instrText>
+        <w:instrText>HYPERLINK "https://github.sfu.ca/jfh7/datastorm/tree/cmpt732-datastorm-final/Visualization/Precipitation"</w:instrText>
       </w:r>
       <w:r>
         <w:rPr>
@@ -2165,7 +2165,7 @@
             <w:rStyle w:val="Hyperlink"/>
             <w:color w:val="000000" w:themeColor="text1"/>
           </w:rPr>
-          <w:t>https://github.sfu.ca/jfh7/datastorm/tree/final</w:t>
+          <w:t>https://github.sfu.ca/jfh7/datastorm/tree/cmpt732-datastorm-final</w:t>
         </w:r>
       </w:hyperlink>
     </w:p>

</xml_diff>